<commit_message>
Activity Diagrams PART 1
</commit_message>
<xml_diff>
--- a/REQUIREMENTS_SPECIFICATION4.docx
+++ b/REQUIREMENTS_SPECIFICATION4.docx
@@ -43,8 +43,6 @@
       <w:r>
         <w:t>Version 3</w:t>
       </w:r>
-      <w:bookmarkStart w:id="2" w:name="_GoBack"/>
-      <w:bookmarkEnd w:id="2"/>
       <w:r>
         <w:t>.0</w:t>
       </w:r>
@@ -54,8 +52,8 @@
         <w:pStyle w:val="Title"/>
         <w:ind w:left="1" w:hanging="3"/>
       </w:pPr>
-      <w:bookmarkStart w:id="3" w:name="_heading=h.1fob9te" w:colFirst="0" w:colLast="0"/>
-      <w:bookmarkEnd w:id="3"/>
+      <w:bookmarkStart w:id="2" w:name="_heading=h.1fob9te" w:colFirst="0" w:colLast="0"/>
+      <w:bookmarkEnd w:id="2"/>
       <w:r>
         <w:t>April 10</w:t>
       </w:r>
@@ -121,8 +119,8 @@
           <w:szCs w:val="32"/>
         </w:rPr>
       </w:pPr>
-      <w:bookmarkStart w:id="4" w:name="_heading=h.3znysh7" w:colFirst="0" w:colLast="0"/>
-      <w:bookmarkEnd w:id="4"/>
+      <w:bookmarkStart w:id="3" w:name="_heading=h.3znysh7" w:colFirst="0" w:colLast="0"/>
+      <w:bookmarkEnd w:id="3"/>
       <w:r>
         <w:br w:type="page"/>
       </w:r>
@@ -3175,8 +3173,8 @@
         </w:numPr>
         <w:ind w:left="1" w:hanging="3"/>
       </w:pPr>
-      <w:bookmarkStart w:id="5" w:name="_heading=h.2et92p0" w:colFirst="0" w:colLast="0"/>
-      <w:bookmarkEnd w:id="5"/>
+      <w:bookmarkStart w:id="4" w:name="_heading=h.2et92p0" w:colFirst="0" w:colLast="0"/>
+      <w:bookmarkEnd w:id="4"/>
       <w:r>
         <w:br w:type="page"/>
       </w:r>
@@ -3215,8 +3213,8 @@
         </w:numPr>
         <w:ind w:left="0" w:hanging="2"/>
       </w:pPr>
-      <w:bookmarkStart w:id="6" w:name="_heading=h.tyjcwt" w:colFirst="0" w:colLast="0"/>
-      <w:bookmarkEnd w:id="6"/>
+      <w:bookmarkStart w:id="5" w:name="_heading=h.tyjcwt" w:colFirst="0" w:colLast="0"/>
+      <w:bookmarkEnd w:id="5"/>
       <w:r>
         <w:t>Purpose and Scope of this Specification</w:t>
       </w:r>
@@ -3354,8 +3352,8 @@
         </w:numPr>
         <w:ind w:left="0" w:hanging="2"/>
       </w:pPr>
-      <w:bookmarkStart w:id="7" w:name="_heading=h.1t3h5sf" w:colFirst="0" w:colLast="0"/>
-      <w:bookmarkEnd w:id="7"/>
+      <w:bookmarkStart w:id="6" w:name="_heading=h.1t3h5sf" w:colFirst="0" w:colLast="0"/>
+      <w:bookmarkEnd w:id="6"/>
       <w:r>
         <w:t>Product Context</w:t>
       </w:r>
@@ -3377,8 +3375,8 @@
         </w:numPr>
         <w:ind w:left="0" w:hanging="2"/>
       </w:pPr>
-      <w:bookmarkStart w:id="8" w:name="_heading=h.4d34og8" w:colFirst="0" w:colLast="0"/>
-      <w:bookmarkEnd w:id="8"/>
+      <w:bookmarkStart w:id="7" w:name="_heading=h.4d34og8" w:colFirst="0" w:colLast="0"/>
+      <w:bookmarkEnd w:id="7"/>
       <w:r>
         <w:t>User Characteristics</w:t>
       </w:r>
@@ -3473,8 +3471,8 @@
         </w:numPr>
         <w:ind w:left="0" w:hanging="2"/>
       </w:pPr>
-      <w:bookmarkStart w:id="9" w:name="_heading=h.17dp8vu" w:colFirst="0" w:colLast="0"/>
-      <w:bookmarkEnd w:id="9"/>
+      <w:bookmarkStart w:id="8" w:name="_heading=h.17dp8vu" w:colFirst="0" w:colLast="0"/>
+      <w:bookmarkEnd w:id="8"/>
       <w:r>
         <w:t>Constraints</w:t>
       </w:r>
@@ -3522,8 +3520,8 @@
         </w:numPr>
         <w:ind w:left="0" w:hanging="2"/>
       </w:pPr>
-      <w:bookmarkStart w:id="10" w:name="_heading=h.3rdcrjn" w:colFirst="0" w:colLast="0"/>
-      <w:bookmarkEnd w:id="10"/>
+      <w:bookmarkStart w:id="9" w:name="_heading=h.3rdcrjn" w:colFirst="0" w:colLast="0"/>
+      <w:bookmarkEnd w:id="9"/>
       <w:r>
         <w:t>Dependencies</w:t>
       </w:r>
@@ -4281,8 +4279,8 @@
           <w:szCs w:val="22"/>
         </w:rPr>
       </w:pPr>
-      <w:bookmarkStart w:id="11" w:name="_heading=h.lnxbz9" w:colFirst="0" w:colLast="0"/>
-      <w:bookmarkEnd w:id="11"/>
+      <w:bookmarkStart w:id="10" w:name="_heading=h.lnxbz9" w:colFirst="0" w:colLast="0"/>
+      <w:bookmarkEnd w:id="10"/>
       <w:r>
         <w:rPr>
           <w:color w:val="000000"/>
@@ -5792,21 +5790,21 @@
         </w:numPr>
         <w:ind w:left="0" w:hanging="2"/>
       </w:pPr>
-      <w:bookmarkStart w:id="12" w:name="_heading=h.35nkun2" w:colFirst="0" w:colLast="0"/>
+      <w:bookmarkStart w:id="11" w:name="_heading=h.35nkun2" w:colFirst="0" w:colLast="0"/>
+      <w:bookmarkEnd w:id="11"/>
+      <w:r>
+        <w:t>Non-Functional Requirements</w:t>
+      </w:r>
+    </w:p>
+    <w:p>
+      <w:pPr>
+        <w:ind w:left="0" w:hanging="2"/>
+        <w:rPr>
+          <w:color w:val="FF0000"/>
+        </w:rPr>
+      </w:pPr>
+      <w:bookmarkStart w:id="12" w:name="_heading=h.1ksv4uv" w:colFirst="0" w:colLast="0"/>
       <w:bookmarkEnd w:id="12"/>
-      <w:r>
-        <w:t>Non-Functional Requirements</w:t>
-      </w:r>
-    </w:p>
-    <w:p>
-      <w:pPr>
-        <w:ind w:left="0" w:hanging="2"/>
-        <w:rPr>
-          <w:color w:val="FF0000"/>
-        </w:rPr>
-      </w:pPr>
-      <w:bookmarkStart w:id="13" w:name="_heading=h.1ksv4uv" w:colFirst="0" w:colLast="0"/>
-      <w:bookmarkEnd w:id="13"/>
     </w:p>
     <w:p>
       <w:pPr>
@@ -6067,8 +6065,8 @@
       <w:pPr>
         <w:ind w:left="0" w:hanging="2"/>
       </w:pPr>
-      <w:bookmarkStart w:id="14" w:name="_heading=h.44sinio" w:colFirst="0" w:colLast="0"/>
-      <w:bookmarkEnd w:id="14"/>
+      <w:bookmarkStart w:id="13" w:name="_heading=h.44sinio" w:colFirst="0" w:colLast="0"/>
+      <w:bookmarkEnd w:id="13"/>
     </w:p>
     <w:p>
       <w:pPr>
@@ -6197,8 +6195,8 @@
           <w:b/>
         </w:rPr>
       </w:pPr>
-      <w:bookmarkStart w:id="15" w:name="_heading=h.2jxsxqh" w:colFirst="0" w:colLast="0"/>
-      <w:bookmarkEnd w:id="15"/>
+      <w:bookmarkStart w:id="14" w:name="_heading=h.2jxsxqh" w:colFirst="0" w:colLast="0"/>
+      <w:bookmarkEnd w:id="14"/>
       <w:r>
         <w:rPr>
           <w:b/>
@@ -6285,8 +6283,8 @@
         </w:numPr>
         <w:ind w:left="0" w:hanging="2"/>
       </w:pPr>
-      <w:bookmarkStart w:id="16" w:name="_heading=h.3j2qqm3" w:colFirst="0" w:colLast="0"/>
-      <w:bookmarkEnd w:id="16"/>
+      <w:bookmarkStart w:id="15" w:name="_heading=h.3j2qqm3" w:colFirst="0" w:colLast="0"/>
+      <w:bookmarkEnd w:id="15"/>
       <w:r>
         <w:rPr>
           <w:b/>
@@ -6385,8 +6383,8 @@
           <w:szCs w:val="20"/>
         </w:rPr>
       </w:pPr>
-      <w:bookmarkStart w:id="17" w:name="_heading=h.4i7ojhp" w:colFirst="0" w:colLast="0"/>
-      <w:bookmarkEnd w:id="17"/>
+      <w:bookmarkStart w:id="16" w:name="_heading=h.4i7ojhp" w:colFirst="0" w:colLast="0"/>
+      <w:bookmarkEnd w:id="16"/>
       <w:r>
         <w:rPr>
           <w:sz w:val="20"/>
@@ -6703,8 +6701,8 @@
           <w:b/>
         </w:rPr>
       </w:pPr>
-      <w:bookmarkStart w:id="18" w:name="_heading=h.2xcytpi" w:colFirst="0" w:colLast="0"/>
-      <w:bookmarkEnd w:id="18"/>
+      <w:bookmarkStart w:id="17" w:name="_heading=h.2xcytpi" w:colFirst="0" w:colLast="0"/>
+      <w:bookmarkEnd w:id="17"/>
       <w:r>
         <w:rPr>
           <w:b/>
@@ -6766,8 +6764,8 @@
       <w:pPr>
         <w:ind w:left="0" w:hanging="2"/>
       </w:pPr>
-      <w:bookmarkStart w:id="19" w:name="_heading=h.1ci93xb" w:colFirst="0" w:colLast="0"/>
-      <w:bookmarkEnd w:id="19"/>
+      <w:bookmarkStart w:id="18" w:name="_heading=h.1ci93xb" w:colFirst="0" w:colLast="0"/>
+      <w:bookmarkEnd w:id="18"/>
       <w:r>
         <w:t>All communication shall be encrypted using HTTPS.</w:t>
       </w:r>
@@ -6859,8 +6857,8 @@
       <w:pPr>
         <w:ind w:left="0" w:hanging="2"/>
       </w:pPr>
-      <w:bookmarkStart w:id="20" w:name="_heading=h.3whwml4" w:colFirst="0" w:colLast="0"/>
-      <w:bookmarkEnd w:id="20"/>
+      <w:bookmarkStart w:id="19" w:name="_heading=h.3whwml4" w:colFirst="0" w:colLast="0"/>
+      <w:bookmarkEnd w:id="19"/>
       <w:r>
         <w:t xml:space="preserve">Requirements which are a consequence of </w:t>
       </w:r>
@@ -6962,8 +6960,8 @@
           <w:b/>
         </w:rPr>
       </w:pPr>
-      <w:bookmarkStart w:id="21" w:name="_heading=h.2bn6wsx" w:colFirst="0" w:colLast="0"/>
-      <w:bookmarkEnd w:id="21"/>
+      <w:bookmarkStart w:id="20" w:name="_heading=h.2bn6wsx" w:colFirst="0" w:colLast="0"/>
+      <w:bookmarkEnd w:id="20"/>
       <w:r>
         <w:rPr>
           <w:b/>
@@ -7027,8 +7025,8 @@
           <w:b/>
         </w:rPr>
       </w:pPr>
-      <w:bookmarkStart w:id="22" w:name="_heading=h.qsh70q" w:colFirst="0" w:colLast="0"/>
-      <w:bookmarkEnd w:id="22"/>
+      <w:bookmarkStart w:id="21" w:name="_heading=h.qsh70q" w:colFirst="0" w:colLast="0"/>
+      <w:bookmarkEnd w:id="21"/>
       <w:r>
         <w:rPr>
           <w:b/>
@@ -7097,8 +7095,8 @@
         </w:numPr>
         <w:ind w:left="0" w:hanging="2"/>
       </w:pPr>
-      <w:bookmarkStart w:id="23" w:name="_heading=h.3as4poj" w:colFirst="0" w:colLast="0"/>
-      <w:bookmarkEnd w:id="23"/>
+      <w:bookmarkStart w:id="22" w:name="_heading=h.3as4poj" w:colFirst="0" w:colLast="0"/>
+      <w:bookmarkEnd w:id="22"/>
       <w:r>
         <w:t>External Requirements</w:t>
       </w:r>
@@ -7133,8 +7131,8 @@
           <w:b/>
         </w:rPr>
       </w:pPr>
-      <w:bookmarkStart w:id="24" w:name="_heading=h.1pxezwc" w:colFirst="0" w:colLast="0"/>
-      <w:bookmarkEnd w:id="24"/>
+      <w:bookmarkStart w:id="23" w:name="_heading=h.1pxezwc" w:colFirst="0" w:colLast="0"/>
+      <w:bookmarkEnd w:id="23"/>
       <w:r>
         <w:rPr>
           <w:b/>
@@ -7185,8 +7183,8 @@
           <w:b/>
         </w:rPr>
       </w:pPr>
-      <w:bookmarkStart w:id="25" w:name="_heading=h.49x2ik5" w:colFirst="0" w:colLast="0"/>
-      <w:bookmarkEnd w:id="25"/>
+      <w:bookmarkStart w:id="24" w:name="_heading=h.49x2ik5" w:colFirst="0" w:colLast="0"/>
+      <w:bookmarkEnd w:id="24"/>
       <w:r>
         <w:rPr>
           <w:b/>
@@ -7237,8 +7235,8 @@
           <w:b/>
         </w:rPr>
       </w:pPr>
-      <w:bookmarkStart w:id="26" w:name="_heading=h.2p2csry" w:colFirst="0" w:colLast="0"/>
-      <w:bookmarkEnd w:id="26"/>
+      <w:bookmarkStart w:id="25" w:name="_heading=h.2p2csry" w:colFirst="0" w:colLast="0"/>
+      <w:bookmarkEnd w:id="25"/>
       <w:r>
         <w:rPr>
           <w:b/>
@@ -7291,8 +7289,8 @@
           <w:szCs w:val="20"/>
         </w:rPr>
       </w:pPr>
-      <w:bookmarkStart w:id="27" w:name="_heading=h.147n2zr" w:colFirst="0" w:colLast="0"/>
-      <w:bookmarkEnd w:id="27"/>
+      <w:bookmarkStart w:id="26" w:name="_heading=h.147n2zr" w:colFirst="0" w:colLast="0"/>
+      <w:bookmarkEnd w:id="26"/>
       <w:r>
         <w:rPr>
           <w:i w:val="0"/>
@@ -7348,8 +7346,8 @@
           <w:szCs w:val="20"/>
         </w:rPr>
       </w:pPr>
-      <w:bookmarkStart w:id="28" w:name="_heading=h.3o7alnk" w:colFirst="0" w:colLast="0"/>
-      <w:bookmarkEnd w:id="28"/>
+      <w:bookmarkStart w:id="27" w:name="_heading=h.3o7alnk" w:colFirst="0" w:colLast="0"/>
+      <w:bookmarkEnd w:id="27"/>
       <w:r>
         <w:rPr>
           <w:i w:val="0"/>
@@ -7410,8 +7408,8 @@
       <w:pPr>
         <w:ind w:left="0" w:hanging="2"/>
       </w:pPr>
-      <w:bookmarkStart w:id="29" w:name="_heading=h.23ckvvd" w:colFirst="0" w:colLast="0"/>
-      <w:bookmarkEnd w:id="29"/>
+      <w:bookmarkStart w:id="28" w:name="_heading=h.23ckvvd" w:colFirst="0" w:colLast="0"/>
+      <w:bookmarkEnd w:id="28"/>
     </w:p>
     <w:p>
       <w:pPr>
@@ -7422,8 +7420,8 @@
         </w:numPr>
         <w:ind w:left="0" w:hanging="2"/>
       </w:pPr>
-      <w:bookmarkStart w:id="30" w:name="_heading=h.ihv636" w:colFirst="0" w:colLast="0"/>
-      <w:bookmarkEnd w:id="30"/>
+      <w:bookmarkStart w:id="29" w:name="_heading=h.ihv636" w:colFirst="0" w:colLast="0"/>
+      <w:bookmarkEnd w:id="29"/>
       <w:r>
         <w:t>Domain Requirements</w:t>
       </w:r>
@@ -7510,8 +7508,8 @@
           <w:szCs w:val="22"/>
         </w:rPr>
       </w:pPr>
-      <w:bookmarkStart w:id="31" w:name="_heading=h.32hioqz" w:colFirst="0" w:colLast="0"/>
-      <w:bookmarkEnd w:id="31"/>
+      <w:bookmarkStart w:id="30" w:name="_heading=h.32hioqz" w:colFirst="0" w:colLast="0"/>
+      <w:bookmarkEnd w:id="30"/>
     </w:p>
     <w:p>
       <w:pPr>
@@ -7554,8 +7552,8 @@
           <w:szCs w:val="27"/>
         </w:rPr>
       </w:pPr>
-      <w:bookmarkStart w:id="32" w:name="_heading=h.1hmsyys" w:colFirst="0" w:colLast="0"/>
-      <w:bookmarkEnd w:id="32"/>
+      <w:bookmarkStart w:id="31" w:name="_heading=h.1hmsyys" w:colFirst="0" w:colLast="0"/>
+      <w:bookmarkEnd w:id="31"/>
       <w:r>
         <w:rPr>
           <w:rFonts w:eastAsia="Times New Roman"/>
@@ -26966,8 +26964,8 @@
           <w:szCs w:val="22"/>
         </w:rPr>
       </w:pPr>
-      <w:bookmarkStart w:id="33" w:name="_heading=h.1v1yuxt" w:colFirst="0" w:colLast="0"/>
-      <w:bookmarkEnd w:id="33"/>
+      <w:bookmarkStart w:id="32" w:name="_heading=h.1v1yuxt" w:colFirst="0" w:colLast="0"/>
+      <w:bookmarkEnd w:id="32"/>
       <w:r>
         <w:rPr>
           <w:color w:val="000000"/>
@@ -26976,70 +26974,106 @@
         </w:rPr>
         <w:t>3.2.2 Activity Diagram</w:t>
       </w:r>
-    </w:p>
-    <w:p>
-      <w:pPr>
-        <w:pBdr>
-          <w:top w:val="nil"/>
-          <w:left w:val="nil"/>
-          <w:bottom w:val="nil"/>
-          <w:right w:val="nil"/>
-          <w:between w:val="nil"/>
-        </w:pBdr>
-        <w:spacing w:after="120" w:line="240" w:lineRule="auto"/>
-        <w:ind w:leftChars="0" w:left="0" w:firstLineChars="0" w:firstLine="0"/>
-        <w:rPr>
-          <w:b/>
-          <w:color w:val="000000"/>
+      <w:bookmarkStart w:id="33" w:name="_GoBack"/>
+      <w:bookmarkEnd w:id="33"/>
+    </w:p>
+    <w:p>
+      <w:pPr>
+        <w:ind w:left="0" w:hanging="2"/>
+        <w:rPr>
           <w:sz w:val="22"/>
           <w:szCs w:val="22"/>
         </w:rPr>
       </w:pPr>
       <w:r>
         <w:rPr>
+          <w:rFonts w:eastAsia="Times New Roman"/>
           <w:b/>
-          <w:color w:val="000000"/>
+          <w:bCs/>
+          <w:position w:val="0"/>
+          <w:sz w:val="24"/>
+        </w:rPr>
+        <w:t>US_11 – Waiter views orders</w:t>
+      </w:r>
+      <w:r>
+        <w:rPr>
+          <w:rFonts w:eastAsia="Times New Roman"/>
+          <w:b/>
+          <w:bCs/>
+          <w:position w:val="0"/>
+          <w:sz w:val="24"/>
+        </w:rPr>
+        <w:t>.</w:t>
+      </w:r>
+    </w:p>
+    <w:p>
+      <w:pPr>
+        <w:tabs>
+          <w:tab w:val="left" w:pos="7020"/>
+        </w:tabs>
+        <w:ind w:left="0" w:hanging="2"/>
+        <w:rPr>
           <w:sz w:val="22"/>
           <w:szCs w:val="22"/>
         </w:rPr>
-        <w:t>UC_1-User logs in</w:t>
-      </w:r>
-    </w:p>
-    <w:p>
-      <w:pPr>
-        <w:pBdr>
-          <w:top w:val="nil"/>
-          <w:left w:val="nil"/>
-          <w:bottom w:val="nil"/>
-          <w:right w:val="nil"/>
-          <w:between w:val="nil"/>
-        </w:pBdr>
-        <w:spacing w:after="120" w:line="240" w:lineRule="auto"/>
-        <w:ind w:leftChars="0" w:left="0" w:firstLineChars="0" w:firstLine="0"/>
-        <w:rPr>
-          <w:b/>
-          <w:color w:val="000000"/>
+      </w:pPr>
+      <w:r>
+        <w:rPr>
           <w:sz w:val="22"/>
           <w:szCs w:val="22"/>
         </w:rPr>
+        <w:tab/>
+      </w:r>
+      <w:r>
+        <w:rPr>
+          <w:sz w:val="22"/>
+          <w:szCs w:val="22"/>
+        </w:rPr>
+        <w:tab/>
+      </w:r>
+    </w:p>
+    <w:p>
+      <w:pPr>
+        <w:tabs>
+          <w:tab w:val="left" w:pos="7020"/>
+        </w:tabs>
+        <w:ind w:left="0" w:hanging="2"/>
+        <w:rPr>
+          <w:sz w:val="22"/>
+          <w:szCs w:val="22"/>
+        </w:rPr>
+      </w:pPr>
+    </w:p>
+    <w:p>
+      <w:pPr>
+        <w:tabs>
+          <w:tab w:val="left" w:pos="7020"/>
+        </w:tabs>
+        <w:ind w:left="0" w:hanging="2"/>
+        <w:rPr>
+          <w:sz w:val="22"/>
+          <w:szCs w:val="22"/>
+        </w:rPr>
       </w:pPr>
       <w:r>
         <w:rPr>
           <w:noProof/>
+          <w:sz w:val="22"/>
+          <w:szCs w:val="22"/>
         </w:rPr>
         <w:drawing>
-          <wp:anchor distT="0" distB="0" distL="114300" distR="114300" simplePos="0" relativeHeight="251659264" behindDoc="0" locked="0" layoutInCell="1" allowOverlap="1" wp14:anchorId="4B3AEBFB" wp14:editId="013EF5DC">
+          <wp:anchor distT="0" distB="0" distL="114300" distR="114300" simplePos="0" relativeHeight="251660288" behindDoc="0" locked="0" layoutInCell="1" allowOverlap="1" wp14:anchorId="7E4AAE4A" wp14:editId="1B7DD81B">
             <wp:simplePos x="0" y="0"/>
-            <wp:positionH relativeFrom="margin">
-              <wp:align>left</wp:align>
+            <wp:positionH relativeFrom="column">
+              <wp:posOffset>-301428</wp:posOffset>
             </wp:positionH>
             <wp:positionV relativeFrom="paragraph">
-              <wp:posOffset>205740</wp:posOffset>
+              <wp:posOffset>213489</wp:posOffset>
             </wp:positionV>
-            <wp:extent cx="4636135" cy="4267200"/>
-            <wp:effectExtent l="0" t="0" r="0" b="0"/>
-            <wp:wrapSquare wrapText="bothSides"/>
-            <wp:docPr id="1" name="Picture 1"/>
+            <wp:extent cx="5163271" cy="6792273"/>
+            <wp:effectExtent l="0" t="0" r="0" b="8890"/>
+            <wp:wrapTopAndBottom/>
+            <wp:docPr id="11" name="Picture 11"/>
             <wp:cNvGraphicFramePr>
               <a:graphicFrameLocks xmlns:a="http://schemas.openxmlformats.org/drawingml/2006/main" noChangeAspect="1"/>
             </wp:cNvGraphicFramePr>
@@ -27065,2733 +27099,6 @@
                   <pic:spPr>
                     <a:xfrm>
                       <a:off x="0" y="0"/>
-                      <a:ext cx="4638866" cy="4269235"/>
-                    </a:xfrm>
-                    <a:prstGeom prst="rect">
-                      <a:avLst/>
-                    </a:prstGeom>
-                  </pic:spPr>
-                </pic:pic>
-              </a:graphicData>
-            </a:graphic>
-            <wp14:sizeRelH relativeFrom="margin">
-              <wp14:pctWidth>0</wp14:pctWidth>
-            </wp14:sizeRelH>
-            <wp14:sizeRelV relativeFrom="margin">
-              <wp14:pctHeight>0</wp14:pctHeight>
-            </wp14:sizeRelV>
-          </wp:anchor>
-        </w:drawing>
-      </w:r>
-    </w:p>
-    <w:p>
-      <w:pPr>
-        <w:pBdr>
-          <w:top w:val="nil"/>
-          <w:left w:val="nil"/>
-          <w:bottom w:val="nil"/>
-          <w:right w:val="nil"/>
-          <w:between w:val="nil"/>
-        </w:pBdr>
-        <w:spacing w:after="120" w:line="240" w:lineRule="auto"/>
-        <w:ind w:left="0" w:hanging="2"/>
-        <w:rPr>
-          <w:color w:val="000000"/>
-          <w:sz w:val="22"/>
-          <w:szCs w:val="22"/>
-        </w:rPr>
-      </w:pPr>
-    </w:p>
-    <w:p>
-      <w:pPr>
-        <w:ind w:left="0" w:hanging="2"/>
-        <w:rPr>
-          <w:sz w:val="22"/>
-          <w:szCs w:val="22"/>
-        </w:rPr>
-      </w:pPr>
-    </w:p>
-    <w:p>
-      <w:pPr>
-        <w:ind w:left="0" w:hanging="2"/>
-        <w:rPr>
-          <w:sz w:val="22"/>
-          <w:szCs w:val="22"/>
-        </w:rPr>
-      </w:pPr>
-    </w:p>
-    <w:p>
-      <w:pPr>
-        <w:ind w:left="0" w:hanging="2"/>
-        <w:rPr>
-          <w:sz w:val="22"/>
-          <w:szCs w:val="22"/>
-        </w:rPr>
-      </w:pPr>
-    </w:p>
-    <w:p>
-      <w:pPr>
-        <w:ind w:left="0" w:hanging="2"/>
-        <w:rPr>
-          <w:sz w:val="22"/>
-          <w:szCs w:val="22"/>
-        </w:rPr>
-      </w:pPr>
-    </w:p>
-    <w:p>
-      <w:pPr>
-        <w:ind w:left="0" w:hanging="2"/>
-        <w:rPr>
-          <w:sz w:val="22"/>
-          <w:szCs w:val="22"/>
-        </w:rPr>
-      </w:pPr>
-    </w:p>
-    <w:p>
-      <w:pPr>
-        <w:ind w:left="0" w:hanging="2"/>
-        <w:rPr>
-          <w:sz w:val="22"/>
-          <w:szCs w:val="22"/>
-        </w:rPr>
-      </w:pPr>
-    </w:p>
-    <w:p>
-      <w:pPr>
-        <w:ind w:left="0" w:hanging="2"/>
-        <w:rPr>
-          <w:sz w:val="22"/>
-          <w:szCs w:val="22"/>
-        </w:rPr>
-      </w:pPr>
-    </w:p>
-    <w:p>
-      <w:pPr>
-        <w:ind w:left="0" w:hanging="2"/>
-        <w:rPr>
-          <w:sz w:val="22"/>
-          <w:szCs w:val="22"/>
-        </w:rPr>
-      </w:pPr>
-    </w:p>
-    <w:p>
-      <w:pPr>
-        <w:ind w:left="0" w:hanging="2"/>
-        <w:rPr>
-          <w:sz w:val="22"/>
-          <w:szCs w:val="22"/>
-        </w:rPr>
-      </w:pPr>
-    </w:p>
-    <w:p>
-      <w:pPr>
-        <w:ind w:left="0" w:hanging="2"/>
-        <w:rPr>
-          <w:sz w:val="22"/>
-          <w:szCs w:val="22"/>
-        </w:rPr>
-      </w:pPr>
-    </w:p>
-    <w:p>
-      <w:pPr>
-        <w:ind w:left="0" w:hanging="2"/>
-        <w:rPr>
-          <w:sz w:val="22"/>
-          <w:szCs w:val="22"/>
-        </w:rPr>
-      </w:pPr>
-    </w:p>
-    <w:p>
-      <w:pPr>
-        <w:ind w:left="0" w:hanging="2"/>
-        <w:rPr>
-          <w:sz w:val="22"/>
-          <w:szCs w:val="22"/>
-        </w:rPr>
-      </w:pPr>
-    </w:p>
-    <w:p>
-      <w:pPr>
-        <w:ind w:left="0" w:hanging="2"/>
-        <w:rPr>
-          <w:sz w:val="22"/>
-          <w:szCs w:val="22"/>
-        </w:rPr>
-      </w:pPr>
-    </w:p>
-    <w:p>
-      <w:pPr>
-        <w:ind w:left="0" w:hanging="2"/>
-        <w:rPr>
-          <w:sz w:val="22"/>
-          <w:szCs w:val="22"/>
-        </w:rPr>
-      </w:pPr>
-    </w:p>
-    <w:p>
-      <w:pPr>
-        <w:ind w:left="0" w:hanging="2"/>
-        <w:rPr>
-          <w:sz w:val="22"/>
-          <w:szCs w:val="22"/>
-        </w:rPr>
-      </w:pPr>
-    </w:p>
-    <w:p>
-      <w:pPr>
-        <w:ind w:left="0" w:hanging="2"/>
-        <w:rPr>
-          <w:sz w:val="22"/>
-          <w:szCs w:val="22"/>
-        </w:rPr>
-      </w:pPr>
-    </w:p>
-    <w:p>
-      <w:pPr>
-        <w:ind w:left="0" w:hanging="2"/>
-        <w:rPr>
-          <w:sz w:val="22"/>
-          <w:szCs w:val="22"/>
-        </w:rPr>
-      </w:pPr>
-    </w:p>
-    <w:p>
-      <w:pPr>
-        <w:ind w:left="0" w:hanging="2"/>
-        <w:rPr>
-          <w:sz w:val="22"/>
-          <w:szCs w:val="22"/>
-        </w:rPr>
-      </w:pPr>
-    </w:p>
-    <w:p>
-      <w:pPr>
-        <w:ind w:left="0" w:hanging="2"/>
-        <w:rPr>
-          <w:sz w:val="22"/>
-          <w:szCs w:val="22"/>
-        </w:rPr>
-      </w:pPr>
-    </w:p>
-    <w:p>
-      <w:pPr>
-        <w:ind w:left="0" w:hanging="2"/>
-        <w:rPr>
-          <w:sz w:val="22"/>
-          <w:szCs w:val="22"/>
-        </w:rPr>
-      </w:pPr>
-    </w:p>
-    <w:p>
-      <w:pPr>
-        <w:ind w:left="0" w:hanging="2"/>
-        <w:rPr>
-          <w:sz w:val="22"/>
-          <w:szCs w:val="22"/>
-        </w:rPr>
-      </w:pPr>
-    </w:p>
-    <w:p>
-      <w:pPr>
-        <w:ind w:left="0" w:hanging="2"/>
-        <w:rPr>
-          <w:sz w:val="22"/>
-          <w:szCs w:val="22"/>
-        </w:rPr>
-      </w:pPr>
-    </w:p>
-    <w:p>
-      <w:pPr>
-        <w:ind w:left="0" w:hanging="2"/>
-        <w:rPr>
-          <w:sz w:val="22"/>
-          <w:szCs w:val="22"/>
-        </w:rPr>
-      </w:pPr>
-    </w:p>
-    <w:p>
-      <w:pPr>
-        <w:ind w:left="0" w:hanging="2"/>
-        <w:rPr>
-          <w:sz w:val="22"/>
-          <w:szCs w:val="22"/>
-        </w:rPr>
-      </w:pPr>
-    </w:p>
-    <w:p>
-      <w:pPr>
-        <w:ind w:left="0" w:hanging="2"/>
-        <w:rPr>
-          <w:sz w:val="22"/>
-          <w:szCs w:val="22"/>
-        </w:rPr>
-      </w:pPr>
-    </w:p>
-    <w:p>
-      <w:pPr>
-        <w:ind w:left="0" w:hanging="2"/>
-        <w:rPr>
-          <w:sz w:val="22"/>
-          <w:szCs w:val="22"/>
-        </w:rPr>
-      </w:pPr>
-    </w:p>
-    <w:p>
-      <w:pPr>
-        <w:ind w:left="0" w:hanging="2"/>
-        <w:rPr>
-          <w:sz w:val="22"/>
-          <w:szCs w:val="22"/>
-        </w:rPr>
-      </w:pPr>
-    </w:p>
-    <w:p>
-      <w:pPr>
-        <w:pBdr>
-          <w:top w:val="nil"/>
-          <w:left w:val="nil"/>
-          <w:bottom w:val="nil"/>
-          <w:right w:val="nil"/>
-          <w:between w:val="nil"/>
-        </w:pBdr>
-        <w:spacing w:after="120" w:line="240" w:lineRule="auto"/>
-        <w:ind w:leftChars="0" w:left="0" w:firstLineChars="0" w:firstLine="0"/>
-        <w:rPr>
-          <w:b/>
-          <w:color w:val="000000"/>
-          <w:sz w:val="22"/>
-          <w:szCs w:val="22"/>
-        </w:rPr>
-      </w:pPr>
-    </w:p>
-    <w:p>
-      <w:pPr>
-        <w:pBdr>
-          <w:top w:val="nil"/>
-          <w:left w:val="nil"/>
-          <w:bottom w:val="nil"/>
-          <w:right w:val="nil"/>
-          <w:between w:val="nil"/>
-        </w:pBdr>
-        <w:spacing w:after="120" w:line="240" w:lineRule="auto"/>
-        <w:ind w:leftChars="0" w:left="0" w:firstLineChars="0" w:firstLine="0"/>
-        <w:rPr>
-          <w:b/>
-          <w:color w:val="000000"/>
-          <w:sz w:val="22"/>
-          <w:szCs w:val="22"/>
-        </w:rPr>
-      </w:pPr>
-    </w:p>
-    <w:p>
-      <w:pPr>
-        <w:pBdr>
-          <w:top w:val="nil"/>
-          <w:left w:val="nil"/>
-          <w:bottom w:val="nil"/>
-          <w:right w:val="nil"/>
-          <w:between w:val="nil"/>
-        </w:pBdr>
-        <w:spacing w:after="120" w:line="240" w:lineRule="auto"/>
-        <w:ind w:leftChars="0" w:left="0" w:firstLineChars="0" w:firstLine="0"/>
-        <w:rPr>
-          <w:b/>
-          <w:color w:val="000000"/>
-          <w:sz w:val="22"/>
-          <w:szCs w:val="22"/>
-        </w:rPr>
-      </w:pPr>
-    </w:p>
-    <w:p>
-      <w:pPr>
-        <w:pBdr>
-          <w:top w:val="nil"/>
-          <w:left w:val="nil"/>
-          <w:bottom w:val="nil"/>
-          <w:right w:val="nil"/>
-          <w:between w:val="nil"/>
-        </w:pBdr>
-        <w:spacing w:after="120" w:line="240" w:lineRule="auto"/>
-        <w:ind w:leftChars="0" w:left="0" w:firstLineChars="0" w:firstLine="0"/>
-        <w:rPr>
-          <w:b/>
-          <w:color w:val="000000"/>
-          <w:sz w:val="22"/>
-          <w:szCs w:val="22"/>
-        </w:rPr>
-      </w:pPr>
-    </w:p>
-    <w:p>
-      <w:pPr>
-        <w:pBdr>
-          <w:top w:val="nil"/>
-          <w:left w:val="nil"/>
-          <w:bottom w:val="nil"/>
-          <w:right w:val="nil"/>
-          <w:between w:val="nil"/>
-        </w:pBdr>
-        <w:spacing w:after="120" w:line="240" w:lineRule="auto"/>
-        <w:ind w:leftChars="0" w:left="0" w:firstLineChars="0" w:firstLine="0"/>
-        <w:rPr>
-          <w:b/>
-          <w:color w:val="000000"/>
-          <w:sz w:val="22"/>
-          <w:szCs w:val="22"/>
-        </w:rPr>
-      </w:pPr>
-    </w:p>
-    <w:p>
-      <w:pPr>
-        <w:pBdr>
-          <w:top w:val="nil"/>
-          <w:left w:val="nil"/>
-          <w:bottom w:val="nil"/>
-          <w:right w:val="nil"/>
-          <w:between w:val="nil"/>
-        </w:pBdr>
-        <w:spacing w:after="120" w:line="240" w:lineRule="auto"/>
-        <w:ind w:leftChars="0" w:left="0" w:firstLineChars="0" w:firstLine="0"/>
-        <w:rPr>
-          <w:b/>
-          <w:color w:val="000000"/>
-          <w:sz w:val="22"/>
-          <w:szCs w:val="22"/>
-        </w:rPr>
-      </w:pPr>
-    </w:p>
-    <w:p>
-      <w:pPr>
-        <w:pBdr>
-          <w:top w:val="nil"/>
-          <w:left w:val="nil"/>
-          <w:bottom w:val="nil"/>
-          <w:right w:val="nil"/>
-          <w:between w:val="nil"/>
-        </w:pBdr>
-        <w:spacing w:after="120" w:line="240" w:lineRule="auto"/>
-        <w:ind w:leftChars="0" w:left="0" w:firstLineChars="0" w:firstLine="0"/>
-        <w:rPr>
-          <w:b/>
-          <w:color w:val="000000"/>
-          <w:sz w:val="22"/>
-          <w:szCs w:val="22"/>
-        </w:rPr>
-      </w:pPr>
-    </w:p>
-    <w:p>
-      <w:pPr>
-        <w:pBdr>
-          <w:top w:val="nil"/>
-          <w:left w:val="nil"/>
-          <w:bottom w:val="nil"/>
-          <w:right w:val="nil"/>
-          <w:between w:val="nil"/>
-        </w:pBdr>
-        <w:spacing w:after="120" w:line="240" w:lineRule="auto"/>
-        <w:ind w:leftChars="0" w:left="0" w:firstLineChars="0" w:firstLine="0"/>
-        <w:rPr>
-          <w:b/>
-          <w:color w:val="000000"/>
-          <w:sz w:val="22"/>
-          <w:szCs w:val="22"/>
-        </w:rPr>
-      </w:pPr>
-    </w:p>
-    <w:p>
-      <w:pPr>
-        <w:pBdr>
-          <w:top w:val="nil"/>
-          <w:left w:val="nil"/>
-          <w:bottom w:val="nil"/>
-          <w:right w:val="nil"/>
-          <w:between w:val="nil"/>
-        </w:pBdr>
-        <w:spacing w:after="120" w:line="240" w:lineRule="auto"/>
-        <w:ind w:leftChars="0" w:left="0" w:firstLineChars="0" w:firstLine="0"/>
-        <w:rPr>
-          <w:b/>
-          <w:color w:val="000000"/>
-          <w:sz w:val="22"/>
-          <w:szCs w:val="22"/>
-        </w:rPr>
-      </w:pPr>
-    </w:p>
-    <w:p>
-      <w:pPr>
-        <w:pBdr>
-          <w:top w:val="nil"/>
-          <w:left w:val="nil"/>
-          <w:bottom w:val="nil"/>
-          <w:right w:val="nil"/>
-          <w:between w:val="nil"/>
-        </w:pBdr>
-        <w:spacing w:after="120" w:line="240" w:lineRule="auto"/>
-        <w:ind w:leftChars="0" w:left="0" w:firstLineChars="0" w:firstLine="0"/>
-        <w:rPr>
-          <w:b/>
-          <w:color w:val="000000"/>
-          <w:sz w:val="22"/>
-          <w:szCs w:val="22"/>
-        </w:rPr>
-      </w:pPr>
-    </w:p>
-    <w:p>
-      <w:pPr>
-        <w:pBdr>
-          <w:top w:val="nil"/>
-          <w:left w:val="nil"/>
-          <w:bottom w:val="nil"/>
-          <w:right w:val="nil"/>
-          <w:between w:val="nil"/>
-        </w:pBdr>
-        <w:spacing w:after="120" w:line="240" w:lineRule="auto"/>
-        <w:ind w:leftChars="0" w:left="0" w:firstLineChars="0" w:firstLine="0"/>
-        <w:rPr>
-          <w:b/>
-          <w:color w:val="000000"/>
-          <w:sz w:val="22"/>
-          <w:szCs w:val="22"/>
-        </w:rPr>
-      </w:pPr>
-    </w:p>
-    <w:p>
-      <w:pPr>
-        <w:pBdr>
-          <w:top w:val="nil"/>
-          <w:left w:val="nil"/>
-          <w:bottom w:val="nil"/>
-          <w:right w:val="nil"/>
-          <w:between w:val="nil"/>
-        </w:pBdr>
-        <w:spacing w:after="120" w:line="240" w:lineRule="auto"/>
-        <w:ind w:leftChars="0" w:left="0" w:firstLineChars="0" w:firstLine="0"/>
-        <w:rPr>
-          <w:b/>
-          <w:color w:val="000000"/>
-          <w:sz w:val="22"/>
-          <w:szCs w:val="22"/>
-        </w:rPr>
-      </w:pPr>
-    </w:p>
-    <w:p>
-      <w:pPr>
-        <w:pBdr>
-          <w:top w:val="nil"/>
-          <w:left w:val="nil"/>
-          <w:bottom w:val="nil"/>
-          <w:right w:val="nil"/>
-          <w:between w:val="nil"/>
-        </w:pBdr>
-        <w:spacing w:after="120" w:line="240" w:lineRule="auto"/>
-        <w:ind w:leftChars="0" w:left="0" w:firstLineChars="0" w:firstLine="0"/>
-        <w:rPr>
-          <w:b/>
-          <w:color w:val="000000"/>
-          <w:sz w:val="22"/>
-          <w:szCs w:val="22"/>
-        </w:rPr>
-      </w:pPr>
-    </w:p>
-    <w:p>
-      <w:pPr>
-        <w:pBdr>
-          <w:top w:val="nil"/>
-          <w:left w:val="nil"/>
-          <w:bottom w:val="nil"/>
-          <w:right w:val="nil"/>
-          <w:between w:val="nil"/>
-        </w:pBdr>
-        <w:spacing w:after="120" w:line="240" w:lineRule="auto"/>
-        <w:ind w:leftChars="0" w:left="0" w:firstLineChars="0" w:firstLine="0"/>
-        <w:rPr>
-          <w:b/>
-          <w:color w:val="000000"/>
-          <w:sz w:val="22"/>
-          <w:szCs w:val="22"/>
-        </w:rPr>
-      </w:pPr>
-      <w:r>
-        <w:rPr>
-          <w:b/>
-          <w:color w:val="000000"/>
-          <w:sz w:val="22"/>
-          <w:szCs w:val="22"/>
-        </w:rPr>
-        <w:lastRenderedPageBreak/>
-        <w:t>UC_</w:t>
-      </w:r>
-      <w:r>
-        <w:rPr>
-          <w:b/>
-          <w:color w:val="000000"/>
-          <w:sz w:val="22"/>
-          <w:szCs w:val="22"/>
-        </w:rPr>
-        <w:t>2</w:t>
-      </w:r>
-      <w:r>
-        <w:rPr>
-          <w:b/>
-          <w:color w:val="000000"/>
-          <w:sz w:val="22"/>
-          <w:szCs w:val="22"/>
-        </w:rPr>
-        <w:t>-</w:t>
-      </w:r>
-      <w:r>
-        <w:rPr>
-          <w:b/>
-          <w:color w:val="000000"/>
-          <w:sz w:val="22"/>
-          <w:szCs w:val="22"/>
-        </w:rPr>
-        <w:t>Change password</w:t>
-      </w:r>
-    </w:p>
-    <w:p>
-      <w:pPr>
-        <w:pBdr>
-          <w:top w:val="nil"/>
-          <w:left w:val="nil"/>
-          <w:bottom w:val="nil"/>
-          <w:right w:val="nil"/>
-          <w:between w:val="nil"/>
-        </w:pBdr>
-        <w:spacing w:after="120" w:line="240" w:lineRule="auto"/>
-        <w:ind w:leftChars="0" w:left="0" w:firstLineChars="0" w:firstLine="0"/>
-        <w:rPr>
-          <w:b/>
-          <w:color w:val="000000"/>
-          <w:sz w:val="22"/>
-          <w:szCs w:val="22"/>
-        </w:rPr>
-      </w:pPr>
-      <w:r>
-        <w:rPr>
-          <w:noProof/>
-        </w:rPr>
-        <w:drawing>
-          <wp:inline distT="0" distB="0" distL="0" distR="0" wp14:anchorId="74291077" wp14:editId="6669A91A">
-            <wp:extent cx="5839640" cy="6468378"/>
-            <wp:effectExtent l="0" t="0" r="8890" b="8890"/>
-            <wp:docPr id="7" name="Picture 7"/>
-            <wp:cNvGraphicFramePr>
-              <a:graphicFrameLocks xmlns:a="http://schemas.openxmlformats.org/drawingml/2006/main" noChangeAspect="1"/>
-            </wp:cNvGraphicFramePr>
-            <a:graphic xmlns:a="http://schemas.openxmlformats.org/drawingml/2006/main">
-              <a:graphicData uri="http://schemas.openxmlformats.org/drawingml/2006/picture">
-                <pic:pic xmlns:pic="http://schemas.openxmlformats.org/drawingml/2006/picture">
-                  <pic:nvPicPr>
-                    <pic:cNvPr id="1" name=""/>
-                    <pic:cNvPicPr/>
-                  </pic:nvPicPr>
-                  <pic:blipFill>
-                    <a:blip r:embed="rId11"/>
-                    <a:stretch>
-                      <a:fillRect/>
-                    </a:stretch>
-                  </pic:blipFill>
-                  <pic:spPr>
-                    <a:xfrm>
-                      <a:off x="0" y="0"/>
-                      <a:ext cx="5839640" cy="6468378"/>
-                    </a:xfrm>
-                    <a:prstGeom prst="rect">
-                      <a:avLst/>
-                    </a:prstGeom>
-                  </pic:spPr>
-                </pic:pic>
-              </a:graphicData>
-            </a:graphic>
-          </wp:inline>
-        </w:drawing>
-      </w:r>
-    </w:p>
-    <w:p>
-      <w:pPr>
-        <w:ind w:left="0" w:hanging="2"/>
-        <w:rPr>
-          <w:sz w:val="22"/>
-          <w:szCs w:val="22"/>
-        </w:rPr>
-      </w:pPr>
-    </w:p>
-    <w:p>
-      <w:pPr>
-        <w:ind w:left="0" w:hanging="2"/>
-        <w:rPr>
-          <w:sz w:val="22"/>
-          <w:szCs w:val="22"/>
-        </w:rPr>
-      </w:pPr>
-    </w:p>
-    <w:p>
-      <w:pPr>
-        <w:ind w:left="0" w:hanging="2"/>
-        <w:rPr>
-          <w:sz w:val="22"/>
-          <w:szCs w:val="22"/>
-        </w:rPr>
-      </w:pPr>
-    </w:p>
-    <w:p>
-      <w:pPr>
-        <w:ind w:left="0" w:hanging="2"/>
-        <w:rPr>
-          <w:sz w:val="22"/>
-          <w:szCs w:val="22"/>
-        </w:rPr>
-      </w:pPr>
-    </w:p>
-    <w:p>
-      <w:pPr>
-        <w:ind w:left="0" w:hanging="2"/>
-        <w:rPr>
-          <w:sz w:val="22"/>
-          <w:szCs w:val="22"/>
-        </w:rPr>
-      </w:pPr>
-    </w:p>
-    <w:p>
-      <w:pPr>
-        <w:ind w:left="0" w:hanging="2"/>
-        <w:rPr>
-          <w:sz w:val="22"/>
-          <w:szCs w:val="22"/>
-        </w:rPr>
-      </w:pPr>
-    </w:p>
-    <w:p>
-      <w:pPr>
-        <w:ind w:left="0" w:hanging="2"/>
-        <w:rPr>
-          <w:sz w:val="22"/>
-          <w:szCs w:val="22"/>
-        </w:rPr>
-      </w:pPr>
-    </w:p>
-    <w:p>
-      <w:pPr>
-        <w:ind w:left="0" w:hanging="2"/>
-        <w:rPr>
-          <w:sz w:val="22"/>
-          <w:szCs w:val="22"/>
-        </w:rPr>
-      </w:pPr>
-    </w:p>
-    <w:p>
-      <w:pPr>
-        <w:ind w:left="0" w:hanging="2"/>
-        <w:rPr>
-          <w:sz w:val="22"/>
-          <w:szCs w:val="22"/>
-        </w:rPr>
-      </w:pPr>
-    </w:p>
-    <w:p>
-      <w:pPr>
-        <w:ind w:left="0" w:hanging="2"/>
-        <w:rPr>
-          <w:sz w:val="22"/>
-          <w:szCs w:val="22"/>
-        </w:rPr>
-      </w:pPr>
-    </w:p>
-    <w:p>
-      <w:pPr>
-        <w:ind w:left="0" w:hanging="2"/>
-        <w:rPr>
-          <w:sz w:val="22"/>
-          <w:szCs w:val="22"/>
-        </w:rPr>
-      </w:pPr>
-    </w:p>
-    <w:p>
-      <w:pPr>
-        <w:pBdr>
-          <w:top w:val="nil"/>
-          <w:left w:val="nil"/>
-          <w:bottom w:val="nil"/>
-          <w:right w:val="nil"/>
-          <w:between w:val="nil"/>
-        </w:pBdr>
-        <w:spacing w:after="120" w:line="240" w:lineRule="auto"/>
-        <w:ind w:leftChars="0" w:left="0" w:firstLineChars="0" w:firstLine="0"/>
-        <w:rPr>
-          <w:b/>
-          <w:color w:val="000000"/>
-          <w:sz w:val="22"/>
-          <w:szCs w:val="22"/>
-        </w:rPr>
-      </w:pPr>
-      <w:r>
-        <w:rPr>
-          <w:b/>
-          <w:color w:val="000000"/>
-          <w:sz w:val="22"/>
-          <w:szCs w:val="22"/>
-        </w:rPr>
-        <w:lastRenderedPageBreak/>
-        <w:t>UC_</w:t>
-      </w:r>
-      <w:r>
-        <w:rPr>
-          <w:b/>
-          <w:color w:val="000000"/>
-          <w:sz w:val="22"/>
-          <w:szCs w:val="22"/>
-        </w:rPr>
-        <w:t>3</w:t>
-      </w:r>
-      <w:r>
-        <w:rPr>
-          <w:b/>
-          <w:color w:val="000000"/>
-          <w:sz w:val="22"/>
-          <w:szCs w:val="22"/>
-        </w:rPr>
-        <w:t>-</w:t>
-      </w:r>
-      <w:r>
-        <w:rPr>
-          <w:b/>
-          <w:color w:val="000000"/>
-          <w:sz w:val="22"/>
-          <w:szCs w:val="22"/>
-        </w:rPr>
-        <w:t>Add new customer</w:t>
-      </w:r>
-    </w:p>
-    <w:p>
-      <w:pPr>
-        <w:pBdr>
-          <w:top w:val="nil"/>
-          <w:left w:val="nil"/>
-          <w:bottom w:val="nil"/>
-          <w:right w:val="nil"/>
-          <w:between w:val="nil"/>
-        </w:pBdr>
-        <w:spacing w:after="120" w:line="240" w:lineRule="auto"/>
-        <w:ind w:leftChars="0" w:left="0" w:firstLineChars="0" w:firstLine="0"/>
-        <w:rPr>
-          <w:b/>
-          <w:color w:val="000000"/>
-          <w:sz w:val="22"/>
-          <w:szCs w:val="22"/>
-        </w:rPr>
-      </w:pPr>
-      <w:r>
-        <w:rPr>
-          <w:b/>
-          <w:noProof/>
-          <w:color w:val="000000"/>
-          <w:sz w:val="22"/>
-          <w:szCs w:val="22"/>
-        </w:rPr>
-        <w:drawing>
-          <wp:inline distT="0" distB="0" distL="0" distR="0" wp14:anchorId="35FAA0EC" wp14:editId="6AFC4849">
-            <wp:extent cx="5058481" cy="6878010"/>
-            <wp:effectExtent l="0" t="0" r="8890" b="0"/>
-            <wp:docPr id="2" name="Picture 2"/>
-            <wp:cNvGraphicFramePr>
-              <a:graphicFrameLocks xmlns:a="http://schemas.openxmlformats.org/drawingml/2006/main" noChangeAspect="1"/>
-            </wp:cNvGraphicFramePr>
-            <a:graphic xmlns:a="http://schemas.openxmlformats.org/drawingml/2006/main">
-              <a:graphicData uri="http://schemas.openxmlformats.org/drawingml/2006/picture">
-                <pic:pic xmlns:pic="http://schemas.openxmlformats.org/drawingml/2006/picture">
-                  <pic:nvPicPr>
-                    <pic:cNvPr id="1" name=""/>
-                    <pic:cNvPicPr/>
-                  </pic:nvPicPr>
-                  <pic:blipFill>
-                    <a:blip r:embed="rId12"/>
-                    <a:stretch>
-                      <a:fillRect/>
-                    </a:stretch>
-                  </pic:blipFill>
-                  <pic:spPr>
-                    <a:xfrm>
-                      <a:off x="0" y="0"/>
-                      <a:ext cx="5058481" cy="6878010"/>
-                    </a:xfrm>
-                    <a:prstGeom prst="rect">
-                      <a:avLst/>
-                    </a:prstGeom>
-                  </pic:spPr>
-                </pic:pic>
-              </a:graphicData>
-            </a:graphic>
-          </wp:inline>
-        </w:drawing>
-      </w:r>
-    </w:p>
-    <w:p>
-      <w:pPr>
-        <w:ind w:left="0" w:hanging="2"/>
-        <w:rPr>
-          <w:sz w:val="22"/>
-          <w:szCs w:val="22"/>
-        </w:rPr>
-      </w:pPr>
-    </w:p>
-    <w:p>
-      <w:pPr>
-        <w:ind w:left="0" w:hanging="2"/>
-        <w:rPr>
-          <w:sz w:val="22"/>
-          <w:szCs w:val="22"/>
-        </w:rPr>
-      </w:pPr>
-    </w:p>
-    <w:p>
-      <w:pPr>
-        <w:ind w:left="0" w:hanging="2"/>
-        <w:rPr>
-          <w:sz w:val="22"/>
-          <w:szCs w:val="22"/>
-        </w:rPr>
-      </w:pPr>
-    </w:p>
-    <w:p>
-      <w:pPr>
-        <w:ind w:left="0" w:hanging="2"/>
-        <w:rPr>
-          <w:sz w:val="22"/>
-          <w:szCs w:val="22"/>
-        </w:rPr>
-      </w:pPr>
-    </w:p>
-    <w:p>
-      <w:pPr>
-        <w:ind w:left="0" w:hanging="2"/>
-        <w:rPr>
-          <w:sz w:val="22"/>
-          <w:szCs w:val="22"/>
-        </w:rPr>
-      </w:pPr>
-    </w:p>
-    <w:p>
-      <w:pPr>
-        <w:ind w:left="0" w:hanging="2"/>
-        <w:rPr>
-          <w:sz w:val="22"/>
-          <w:szCs w:val="22"/>
-        </w:rPr>
-      </w:pPr>
-    </w:p>
-    <w:p>
-      <w:pPr>
-        <w:ind w:left="0" w:hanging="2"/>
-        <w:rPr>
-          <w:sz w:val="22"/>
-          <w:szCs w:val="22"/>
-        </w:rPr>
-      </w:pPr>
-    </w:p>
-    <w:p>
-      <w:pPr>
-        <w:ind w:left="0" w:hanging="2"/>
-        <w:rPr>
-          <w:sz w:val="22"/>
-          <w:szCs w:val="22"/>
-        </w:rPr>
-      </w:pPr>
-    </w:p>
-    <w:p>
-      <w:pPr>
-        <w:ind w:left="0" w:hanging="2"/>
-        <w:rPr>
-          <w:sz w:val="22"/>
-          <w:szCs w:val="22"/>
-        </w:rPr>
-      </w:pPr>
-    </w:p>
-    <w:p>
-      <w:pPr>
-        <w:pBdr>
-          <w:top w:val="nil"/>
-          <w:left w:val="nil"/>
-          <w:bottom w:val="nil"/>
-          <w:right w:val="nil"/>
-          <w:between w:val="nil"/>
-        </w:pBdr>
-        <w:spacing w:after="120" w:line="240" w:lineRule="auto"/>
-        <w:ind w:leftChars="0" w:left="0" w:firstLineChars="0" w:firstLine="0"/>
-        <w:rPr>
-          <w:b/>
-          <w:color w:val="000000"/>
-          <w:sz w:val="22"/>
-          <w:szCs w:val="22"/>
-        </w:rPr>
-      </w:pPr>
-      <w:r>
-        <w:rPr>
-          <w:b/>
-          <w:color w:val="000000"/>
-          <w:sz w:val="22"/>
-          <w:szCs w:val="22"/>
-        </w:rPr>
-        <w:lastRenderedPageBreak/>
-        <w:t>UC_</w:t>
-      </w:r>
-      <w:r>
-        <w:rPr>
-          <w:b/>
-          <w:color w:val="000000"/>
-          <w:sz w:val="22"/>
-          <w:szCs w:val="22"/>
-        </w:rPr>
-        <w:t>4</w:t>
-      </w:r>
-      <w:r>
-        <w:rPr>
-          <w:b/>
-          <w:color w:val="000000"/>
-          <w:sz w:val="22"/>
-          <w:szCs w:val="22"/>
-        </w:rPr>
-        <w:t>-</w:t>
-      </w:r>
-      <w:r>
-        <w:rPr>
-          <w:b/>
-          <w:color w:val="000000"/>
-          <w:sz w:val="22"/>
-          <w:szCs w:val="22"/>
-        </w:rPr>
-        <w:t>Edit customer information</w:t>
-      </w:r>
-    </w:p>
-    <w:p>
-      <w:pPr>
-        <w:pBdr>
-          <w:top w:val="nil"/>
-          <w:left w:val="nil"/>
-          <w:bottom w:val="nil"/>
-          <w:right w:val="nil"/>
-          <w:between w:val="nil"/>
-        </w:pBdr>
-        <w:spacing w:after="120" w:line="240" w:lineRule="auto"/>
-        <w:ind w:leftChars="0" w:left="0" w:firstLineChars="0" w:firstLine="0"/>
-        <w:rPr>
-          <w:b/>
-          <w:color w:val="000000"/>
-          <w:sz w:val="22"/>
-          <w:szCs w:val="22"/>
-        </w:rPr>
-      </w:pPr>
-      <w:r>
-        <w:rPr>
-          <w:noProof/>
-        </w:rPr>
-        <w:drawing>
-          <wp:inline distT="0" distB="0" distL="0" distR="0" wp14:anchorId="111C7FA9" wp14:editId="0D5A28F9">
-            <wp:extent cx="5943600" cy="6306820"/>
-            <wp:effectExtent l="0" t="0" r="0" b="0"/>
-            <wp:docPr id="5" name="Picture 5"/>
-            <wp:cNvGraphicFramePr>
-              <a:graphicFrameLocks xmlns:a="http://schemas.openxmlformats.org/drawingml/2006/main" noChangeAspect="1"/>
-            </wp:cNvGraphicFramePr>
-            <a:graphic xmlns:a="http://schemas.openxmlformats.org/drawingml/2006/main">
-              <a:graphicData uri="http://schemas.openxmlformats.org/drawingml/2006/picture">
-                <pic:pic xmlns:pic="http://schemas.openxmlformats.org/drawingml/2006/picture">
-                  <pic:nvPicPr>
-                    <pic:cNvPr id="1" name=""/>
-                    <pic:cNvPicPr/>
-                  </pic:nvPicPr>
-                  <pic:blipFill>
-                    <a:blip r:embed="rId13"/>
-                    <a:stretch>
-                      <a:fillRect/>
-                    </a:stretch>
-                  </pic:blipFill>
-                  <pic:spPr>
-                    <a:xfrm>
-                      <a:off x="0" y="0"/>
-                      <a:ext cx="5943600" cy="6306820"/>
-                    </a:xfrm>
-                    <a:prstGeom prst="rect">
-                      <a:avLst/>
-                    </a:prstGeom>
-                  </pic:spPr>
-                </pic:pic>
-              </a:graphicData>
-            </a:graphic>
-          </wp:inline>
-        </w:drawing>
-      </w:r>
-    </w:p>
-    <w:p>
-      <w:pPr>
-        <w:ind w:left="0" w:hanging="2"/>
-        <w:rPr>
-          <w:sz w:val="22"/>
-          <w:szCs w:val="22"/>
-        </w:rPr>
-      </w:pPr>
-    </w:p>
-    <w:p>
-      <w:pPr>
-        <w:ind w:left="0" w:hanging="2"/>
-        <w:rPr>
-          <w:sz w:val="22"/>
-          <w:szCs w:val="22"/>
-        </w:rPr>
-      </w:pPr>
-    </w:p>
-    <w:p>
-      <w:pPr>
-        <w:ind w:left="0" w:hanging="2"/>
-        <w:rPr>
-          <w:sz w:val="22"/>
-          <w:szCs w:val="22"/>
-        </w:rPr>
-      </w:pPr>
-    </w:p>
-    <w:p>
-      <w:pPr>
-        <w:ind w:left="0" w:hanging="2"/>
-        <w:rPr>
-          <w:sz w:val="22"/>
-          <w:szCs w:val="22"/>
-        </w:rPr>
-      </w:pPr>
-    </w:p>
-    <w:p>
-      <w:pPr>
-        <w:ind w:left="0" w:hanging="2"/>
-        <w:rPr>
-          <w:sz w:val="22"/>
-          <w:szCs w:val="22"/>
-        </w:rPr>
-      </w:pPr>
-    </w:p>
-    <w:p>
-      <w:pPr>
-        <w:ind w:left="0" w:hanging="2"/>
-        <w:rPr>
-          <w:sz w:val="22"/>
-          <w:szCs w:val="22"/>
-        </w:rPr>
-      </w:pPr>
-    </w:p>
-    <w:p>
-      <w:pPr>
-        <w:ind w:left="0" w:hanging="2"/>
-        <w:rPr>
-          <w:sz w:val="22"/>
-          <w:szCs w:val="22"/>
-        </w:rPr>
-      </w:pPr>
-    </w:p>
-    <w:p>
-      <w:pPr>
-        <w:ind w:left="0" w:hanging="2"/>
-        <w:rPr>
-          <w:sz w:val="22"/>
-          <w:szCs w:val="22"/>
-        </w:rPr>
-      </w:pPr>
-    </w:p>
-    <w:p>
-      <w:pPr>
-        <w:ind w:left="0" w:hanging="2"/>
-        <w:rPr>
-          <w:sz w:val="22"/>
-          <w:szCs w:val="22"/>
-        </w:rPr>
-      </w:pPr>
-    </w:p>
-    <w:p>
-      <w:pPr>
-        <w:ind w:left="0" w:hanging="2"/>
-        <w:rPr>
-          <w:sz w:val="22"/>
-          <w:szCs w:val="22"/>
-        </w:rPr>
-      </w:pPr>
-    </w:p>
-    <w:p>
-      <w:pPr>
-        <w:ind w:left="0" w:hanging="2"/>
-        <w:rPr>
-          <w:sz w:val="22"/>
-          <w:szCs w:val="22"/>
-        </w:rPr>
-      </w:pPr>
-    </w:p>
-    <w:p>
-      <w:pPr>
-        <w:ind w:left="0" w:hanging="2"/>
-        <w:rPr>
-          <w:sz w:val="22"/>
-          <w:szCs w:val="22"/>
-        </w:rPr>
-      </w:pPr>
-    </w:p>
-    <w:p>
-      <w:pPr>
-        <w:pBdr>
-          <w:top w:val="nil"/>
-          <w:left w:val="nil"/>
-          <w:bottom w:val="nil"/>
-          <w:right w:val="nil"/>
-          <w:between w:val="nil"/>
-        </w:pBdr>
-        <w:spacing w:after="120" w:line="240" w:lineRule="auto"/>
-        <w:ind w:leftChars="0" w:left="0" w:firstLineChars="0" w:firstLine="0"/>
-        <w:rPr>
-          <w:b/>
-          <w:color w:val="000000"/>
-          <w:sz w:val="22"/>
-          <w:szCs w:val="22"/>
-        </w:rPr>
-      </w:pPr>
-      <w:r>
-        <w:rPr>
-          <w:b/>
-          <w:color w:val="000000"/>
-          <w:sz w:val="22"/>
-          <w:szCs w:val="22"/>
-        </w:rPr>
-        <w:lastRenderedPageBreak/>
-        <w:t>UC_</w:t>
-      </w:r>
-      <w:r>
-        <w:rPr>
-          <w:b/>
-          <w:color w:val="000000"/>
-          <w:sz w:val="22"/>
-          <w:szCs w:val="22"/>
-        </w:rPr>
-        <w:t>5</w:t>
-      </w:r>
-      <w:r>
-        <w:rPr>
-          <w:b/>
-          <w:color w:val="000000"/>
-          <w:sz w:val="22"/>
-          <w:szCs w:val="22"/>
-        </w:rPr>
-        <w:t>-</w:t>
-      </w:r>
-      <w:r>
-        <w:rPr>
-          <w:b/>
-          <w:color w:val="000000"/>
-          <w:sz w:val="22"/>
-          <w:szCs w:val="22"/>
-        </w:rPr>
-        <w:t>Assign table to customer</w:t>
-      </w:r>
-    </w:p>
-    <w:p>
-      <w:pPr>
-        <w:pBdr>
-          <w:top w:val="nil"/>
-          <w:left w:val="nil"/>
-          <w:bottom w:val="nil"/>
-          <w:right w:val="nil"/>
-          <w:between w:val="nil"/>
-        </w:pBdr>
-        <w:spacing w:after="120" w:line="240" w:lineRule="auto"/>
-        <w:ind w:leftChars="0" w:left="0" w:firstLineChars="0" w:firstLine="0"/>
-        <w:rPr>
-          <w:b/>
-          <w:color w:val="000000"/>
-          <w:sz w:val="22"/>
-          <w:szCs w:val="22"/>
-        </w:rPr>
-      </w:pPr>
-      <w:r>
-        <w:rPr>
-          <w:noProof/>
-        </w:rPr>
-        <w:drawing>
-          <wp:inline distT="0" distB="0" distL="0" distR="0" wp14:anchorId="32AB7E55" wp14:editId="781A640F">
-            <wp:extent cx="5763429" cy="6982799"/>
-            <wp:effectExtent l="0" t="0" r="8890" b="8890"/>
-            <wp:docPr id="6" name="Picture 6"/>
-            <wp:cNvGraphicFramePr>
-              <a:graphicFrameLocks xmlns:a="http://schemas.openxmlformats.org/drawingml/2006/main" noChangeAspect="1"/>
-            </wp:cNvGraphicFramePr>
-            <a:graphic xmlns:a="http://schemas.openxmlformats.org/drawingml/2006/main">
-              <a:graphicData uri="http://schemas.openxmlformats.org/drawingml/2006/picture">
-                <pic:pic xmlns:pic="http://schemas.openxmlformats.org/drawingml/2006/picture">
-                  <pic:nvPicPr>
-                    <pic:cNvPr id="1" name=""/>
-                    <pic:cNvPicPr/>
-                  </pic:nvPicPr>
-                  <pic:blipFill>
-                    <a:blip r:embed="rId14"/>
-                    <a:stretch>
-                      <a:fillRect/>
-                    </a:stretch>
-                  </pic:blipFill>
-                  <pic:spPr>
-                    <a:xfrm>
-                      <a:off x="0" y="0"/>
-                      <a:ext cx="5763429" cy="6982799"/>
-                    </a:xfrm>
-                    <a:prstGeom prst="rect">
-                      <a:avLst/>
-                    </a:prstGeom>
-                  </pic:spPr>
-                </pic:pic>
-              </a:graphicData>
-            </a:graphic>
-          </wp:inline>
-        </w:drawing>
-      </w:r>
-    </w:p>
-    <w:p>
-      <w:pPr>
-        <w:ind w:left="0" w:hanging="2"/>
-        <w:rPr>
-          <w:sz w:val="22"/>
-          <w:szCs w:val="22"/>
-        </w:rPr>
-      </w:pPr>
-    </w:p>
-    <w:p>
-      <w:pPr>
-        <w:ind w:left="0" w:hanging="2"/>
-        <w:rPr>
-          <w:sz w:val="22"/>
-          <w:szCs w:val="22"/>
-        </w:rPr>
-      </w:pPr>
-    </w:p>
-    <w:p>
-      <w:pPr>
-        <w:ind w:left="0" w:hanging="2"/>
-        <w:rPr>
-          <w:sz w:val="22"/>
-          <w:szCs w:val="22"/>
-        </w:rPr>
-      </w:pPr>
-    </w:p>
-    <w:p>
-      <w:pPr>
-        <w:ind w:left="0" w:hanging="2"/>
-        <w:rPr>
-          <w:sz w:val="22"/>
-          <w:szCs w:val="22"/>
-        </w:rPr>
-      </w:pPr>
-    </w:p>
-    <w:p>
-      <w:pPr>
-        <w:ind w:left="0" w:hanging="2"/>
-        <w:rPr>
-          <w:sz w:val="22"/>
-          <w:szCs w:val="22"/>
-        </w:rPr>
-      </w:pPr>
-    </w:p>
-    <w:p>
-      <w:pPr>
-        <w:ind w:left="0" w:hanging="2"/>
-        <w:rPr>
-          <w:sz w:val="22"/>
-          <w:szCs w:val="22"/>
-        </w:rPr>
-      </w:pPr>
-    </w:p>
-    <w:p>
-      <w:pPr>
-        <w:ind w:left="0" w:hanging="2"/>
-        <w:rPr>
-          <w:sz w:val="22"/>
-          <w:szCs w:val="22"/>
-        </w:rPr>
-      </w:pPr>
-    </w:p>
-    <w:p>
-      <w:pPr>
-        <w:ind w:left="0" w:hanging="2"/>
-        <w:rPr>
-          <w:sz w:val="22"/>
-          <w:szCs w:val="22"/>
-        </w:rPr>
-      </w:pPr>
-    </w:p>
-    <w:p>
-      <w:pPr>
-        <w:pBdr>
-          <w:top w:val="nil"/>
-          <w:left w:val="nil"/>
-          <w:bottom w:val="nil"/>
-          <w:right w:val="nil"/>
-          <w:between w:val="nil"/>
-        </w:pBdr>
-        <w:spacing w:after="120" w:line="240" w:lineRule="auto"/>
-        <w:ind w:leftChars="0" w:left="0" w:firstLineChars="0" w:firstLine="0"/>
-        <w:rPr>
-          <w:b/>
-          <w:color w:val="000000"/>
-          <w:sz w:val="22"/>
-          <w:szCs w:val="22"/>
-        </w:rPr>
-      </w:pPr>
-      <w:r>
-        <w:rPr>
-          <w:b/>
-          <w:color w:val="000000"/>
-          <w:sz w:val="22"/>
-          <w:szCs w:val="22"/>
-        </w:rPr>
-        <w:lastRenderedPageBreak/>
-        <w:t>UC_</w:t>
-      </w:r>
-      <w:r>
-        <w:rPr>
-          <w:b/>
-          <w:color w:val="000000"/>
-          <w:sz w:val="22"/>
-          <w:szCs w:val="22"/>
-        </w:rPr>
-        <w:t>6</w:t>
-      </w:r>
-      <w:r>
-        <w:rPr>
-          <w:b/>
-          <w:color w:val="000000"/>
-          <w:sz w:val="22"/>
-          <w:szCs w:val="22"/>
-        </w:rPr>
-        <w:t>-</w:t>
-      </w:r>
-      <w:r>
-        <w:rPr>
-          <w:b/>
-          <w:color w:val="000000"/>
-          <w:sz w:val="22"/>
-          <w:szCs w:val="22"/>
-        </w:rPr>
-        <w:t>Change table assignment</w:t>
-      </w:r>
-    </w:p>
-    <w:p>
-      <w:pPr>
-        <w:pBdr>
-          <w:top w:val="nil"/>
-          <w:left w:val="nil"/>
-          <w:bottom w:val="nil"/>
-          <w:right w:val="nil"/>
-          <w:between w:val="nil"/>
-        </w:pBdr>
-        <w:spacing w:after="120" w:line="240" w:lineRule="auto"/>
-        <w:ind w:leftChars="0" w:left="0" w:firstLineChars="0" w:firstLine="0"/>
-        <w:rPr>
-          <w:b/>
-          <w:color w:val="000000"/>
-          <w:sz w:val="22"/>
-          <w:szCs w:val="22"/>
-        </w:rPr>
-      </w:pPr>
-      <w:r>
-        <w:rPr>
-          <w:b/>
-          <w:noProof/>
-          <w:color w:val="000000"/>
-          <w:sz w:val="22"/>
-          <w:szCs w:val="22"/>
-        </w:rPr>
-        <w:drawing>
-          <wp:inline distT="0" distB="0" distL="0" distR="0" wp14:anchorId="16BD25DA" wp14:editId="7161D6DD">
-            <wp:extent cx="5820587" cy="6868484"/>
-            <wp:effectExtent l="0" t="0" r="8890" b="8890"/>
-            <wp:docPr id="3" name="Picture 3"/>
-            <wp:cNvGraphicFramePr>
-              <a:graphicFrameLocks xmlns:a="http://schemas.openxmlformats.org/drawingml/2006/main" noChangeAspect="1"/>
-            </wp:cNvGraphicFramePr>
-            <a:graphic xmlns:a="http://schemas.openxmlformats.org/drawingml/2006/main">
-              <a:graphicData uri="http://schemas.openxmlformats.org/drawingml/2006/picture">
-                <pic:pic xmlns:pic="http://schemas.openxmlformats.org/drawingml/2006/picture">
-                  <pic:nvPicPr>
-                    <pic:cNvPr id="1" name=""/>
-                    <pic:cNvPicPr/>
-                  </pic:nvPicPr>
-                  <pic:blipFill>
-                    <a:blip r:embed="rId15"/>
-                    <a:stretch>
-                      <a:fillRect/>
-                    </a:stretch>
-                  </pic:blipFill>
-                  <pic:spPr>
-                    <a:xfrm>
-                      <a:off x="0" y="0"/>
-                      <a:ext cx="5820587" cy="6868484"/>
-                    </a:xfrm>
-                    <a:prstGeom prst="rect">
-                      <a:avLst/>
-                    </a:prstGeom>
-                  </pic:spPr>
-                </pic:pic>
-              </a:graphicData>
-            </a:graphic>
-          </wp:inline>
-        </w:drawing>
-      </w:r>
-    </w:p>
-    <w:p>
-      <w:pPr>
-        <w:ind w:left="0" w:hanging="2"/>
-        <w:rPr>
-          <w:sz w:val="22"/>
-          <w:szCs w:val="22"/>
-        </w:rPr>
-      </w:pPr>
-    </w:p>
-    <w:p>
-      <w:pPr>
-        <w:ind w:left="0" w:hanging="2"/>
-        <w:rPr>
-          <w:sz w:val="22"/>
-          <w:szCs w:val="22"/>
-        </w:rPr>
-      </w:pPr>
-    </w:p>
-    <w:p>
-      <w:pPr>
-        <w:ind w:left="0" w:hanging="2"/>
-        <w:rPr>
-          <w:sz w:val="22"/>
-          <w:szCs w:val="22"/>
-        </w:rPr>
-      </w:pPr>
-    </w:p>
-    <w:p>
-      <w:pPr>
-        <w:ind w:left="0" w:hanging="2"/>
-        <w:rPr>
-          <w:sz w:val="22"/>
-          <w:szCs w:val="22"/>
-        </w:rPr>
-      </w:pPr>
-    </w:p>
-    <w:p>
-      <w:pPr>
-        <w:ind w:left="0" w:hanging="2"/>
-        <w:rPr>
-          <w:sz w:val="22"/>
-          <w:szCs w:val="22"/>
-        </w:rPr>
-      </w:pPr>
-    </w:p>
-    <w:p>
-      <w:pPr>
-        <w:ind w:left="0" w:hanging="2"/>
-        <w:rPr>
-          <w:sz w:val="22"/>
-          <w:szCs w:val="22"/>
-        </w:rPr>
-      </w:pPr>
-    </w:p>
-    <w:p>
-      <w:pPr>
-        <w:ind w:left="0" w:hanging="2"/>
-        <w:rPr>
-          <w:sz w:val="22"/>
-          <w:szCs w:val="22"/>
-        </w:rPr>
-      </w:pPr>
-    </w:p>
-    <w:p>
-      <w:pPr>
-        <w:ind w:left="0" w:hanging="2"/>
-        <w:rPr>
-          <w:sz w:val="22"/>
-          <w:szCs w:val="22"/>
-        </w:rPr>
-      </w:pPr>
-    </w:p>
-    <w:p>
-      <w:pPr>
-        <w:ind w:left="0" w:hanging="2"/>
-        <w:rPr>
-          <w:sz w:val="22"/>
-          <w:szCs w:val="22"/>
-        </w:rPr>
-      </w:pPr>
-    </w:p>
-    <w:p>
-      <w:pPr>
-        <w:pBdr>
-          <w:top w:val="nil"/>
-          <w:left w:val="nil"/>
-          <w:bottom w:val="nil"/>
-          <w:right w:val="nil"/>
-          <w:between w:val="nil"/>
-        </w:pBdr>
-        <w:spacing w:after="120" w:line="240" w:lineRule="auto"/>
-        <w:ind w:leftChars="0" w:left="0" w:firstLineChars="0" w:firstLine="0"/>
-        <w:rPr>
-          <w:b/>
-          <w:color w:val="000000"/>
-          <w:sz w:val="22"/>
-          <w:szCs w:val="22"/>
-        </w:rPr>
-      </w:pPr>
-      <w:r>
-        <w:rPr>
-          <w:b/>
-          <w:color w:val="000000"/>
-          <w:sz w:val="22"/>
-          <w:szCs w:val="22"/>
-        </w:rPr>
-        <w:lastRenderedPageBreak/>
-        <w:t>UC_</w:t>
-      </w:r>
-      <w:r>
-        <w:rPr>
-          <w:b/>
-          <w:color w:val="000000"/>
-          <w:sz w:val="22"/>
-          <w:szCs w:val="22"/>
-        </w:rPr>
-        <w:t>7</w:t>
-      </w:r>
-      <w:r>
-        <w:rPr>
-          <w:b/>
-          <w:color w:val="000000"/>
-          <w:sz w:val="22"/>
-          <w:szCs w:val="22"/>
-        </w:rPr>
-        <w:t>-</w:t>
-      </w:r>
-      <w:r>
-        <w:rPr>
-          <w:b/>
-          <w:color w:val="000000"/>
-          <w:sz w:val="22"/>
-          <w:szCs w:val="22"/>
-        </w:rPr>
-        <w:t>View all customers</w:t>
-      </w:r>
-    </w:p>
-    <w:p>
-      <w:pPr>
-        <w:pBdr>
-          <w:top w:val="nil"/>
-          <w:left w:val="nil"/>
-          <w:bottom w:val="nil"/>
-          <w:right w:val="nil"/>
-          <w:between w:val="nil"/>
-        </w:pBdr>
-        <w:spacing w:after="120" w:line="240" w:lineRule="auto"/>
-        <w:ind w:leftChars="0" w:left="0" w:firstLineChars="0" w:firstLine="0"/>
-        <w:rPr>
-          <w:b/>
-          <w:color w:val="000000"/>
-          <w:sz w:val="22"/>
-          <w:szCs w:val="22"/>
-        </w:rPr>
-      </w:pPr>
-      <w:r>
-        <w:rPr>
-          <w:b/>
-          <w:noProof/>
-          <w:color w:val="000000"/>
-          <w:sz w:val="22"/>
-          <w:szCs w:val="22"/>
-        </w:rPr>
-        <w:drawing>
-          <wp:inline distT="0" distB="0" distL="0" distR="0" wp14:anchorId="1499527F" wp14:editId="58FE8250">
-            <wp:extent cx="5668166" cy="5715798"/>
-            <wp:effectExtent l="0" t="0" r="8890" b="0"/>
-            <wp:docPr id="4" name="Picture 4"/>
-            <wp:cNvGraphicFramePr>
-              <a:graphicFrameLocks xmlns:a="http://schemas.openxmlformats.org/drawingml/2006/main" noChangeAspect="1"/>
-            </wp:cNvGraphicFramePr>
-            <a:graphic xmlns:a="http://schemas.openxmlformats.org/drawingml/2006/main">
-              <a:graphicData uri="http://schemas.openxmlformats.org/drawingml/2006/picture">
-                <pic:pic xmlns:pic="http://schemas.openxmlformats.org/drawingml/2006/picture">
-                  <pic:nvPicPr>
-                    <pic:cNvPr id="1" name=""/>
-                    <pic:cNvPicPr/>
-                  </pic:nvPicPr>
-                  <pic:blipFill>
-                    <a:blip r:embed="rId16"/>
-                    <a:stretch>
-                      <a:fillRect/>
-                    </a:stretch>
-                  </pic:blipFill>
-                  <pic:spPr>
-                    <a:xfrm>
-                      <a:off x="0" y="0"/>
-                      <a:ext cx="5668166" cy="5715798"/>
-                    </a:xfrm>
-                    <a:prstGeom prst="rect">
-                      <a:avLst/>
-                    </a:prstGeom>
-                  </pic:spPr>
-                </pic:pic>
-              </a:graphicData>
-            </a:graphic>
-          </wp:inline>
-        </w:drawing>
-      </w:r>
-    </w:p>
-    <w:p>
-      <w:pPr>
-        <w:ind w:left="0" w:hanging="2"/>
-        <w:rPr>
-          <w:sz w:val="22"/>
-          <w:szCs w:val="22"/>
-        </w:rPr>
-      </w:pPr>
-    </w:p>
-    <w:p>
-      <w:pPr>
-        <w:ind w:left="0" w:hanging="2"/>
-        <w:rPr>
-          <w:sz w:val="22"/>
-          <w:szCs w:val="22"/>
-        </w:rPr>
-      </w:pPr>
-    </w:p>
-    <w:p>
-      <w:pPr>
-        <w:ind w:left="0" w:hanging="2"/>
-        <w:rPr>
-          <w:sz w:val="22"/>
-          <w:szCs w:val="22"/>
-        </w:rPr>
-      </w:pPr>
-    </w:p>
-    <w:p>
-      <w:pPr>
-        <w:ind w:left="0" w:hanging="2"/>
-        <w:rPr>
-          <w:sz w:val="22"/>
-          <w:szCs w:val="22"/>
-        </w:rPr>
-      </w:pPr>
-    </w:p>
-    <w:p>
-      <w:pPr>
-        <w:ind w:left="0" w:hanging="2"/>
-        <w:rPr>
-          <w:sz w:val="22"/>
-          <w:szCs w:val="22"/>
-        </w:rPr>
-      </w:pPr>
-    </w:p>
-    <w:p>
-      <w:pPr>
-        <w:ind w:left="0" w:hanging="2"/>
-        <w:rPr>
-          <w:sz w:val="22"/>
-          <w:szCs w:val="22"/>
-        </w:rPr>
-      </w:pPr>
-    </w:p>
-    <w:p>
-      <w:pPr>
-        <w:ind w:left="0" w:hanging="2"/>
-        <w:rPr>
-          <w:sz w:val="22"/>
-          <w:szCs w:val="22"/>
-        </w:rPr>
-      </w:pPr>
-    </w:p>
-    <w:p>
-      <w:pPr>
-        <w:ind w:left="0" w:hanging="2"/>
-        <w:rPr>
-          <w:sz w:val="22"/>
-          <w:szCs w:val="22"/>
-        </w:rPr>
-      </w:pPr>
-    </w:p>
-    <w:p>
-      <w:pPr>
-        <w:ind w:left="0" w:hanging="2"/>
-        <w:rPr>
-          <w:sz w:val="22"/>
-          <w:szCs w:val="22"/>
-        </w:rPr>
-      </w:pPr>
-    </w:p>
-    <w:p>
-      <w:pPr>
-        <w:ind w:left="0" w:hanging="2"/>
-        <w:rPr>
-          <w:sz w:val="22"/>
-          <w:szCs w:val="22"/>
-        </w:rPr>
-      </w:pPr>
-    </w:p>
-    <w:p>
-      <w:pPr>
-        <w:ind w:left="0" w:hanging="2"/>
-        <w:rPr>
-          <w:sz w:val="22"/>
-          <w:szCs w:val="22"/>
-        </w:rPr>
-      </w:pPr>
-    </w:p>
-    <w:p>
-      <w:pPr>
-        <w:ind w:left="0" w:hanging="2"/>
-        <w:rPr>
-          <w:sz w:val="22"/>
-          <w:szCs w:val="22"/>
-        </w:rPr>
-      </w:pPr>
-    </w:p>
-    <w:p>
-      <w:pPr>
-        <w:ind w:left="0" w:hanging="2"/>
-        <w:rPr>
-          <w:sz w:val="22"/>
-          <w:szCs w:val="22"/>
-        </w:rPr>
-      </w:pPr>
-    </w:p>
-    <w:p>
-      <w:pPr>
-        <w:ind w:left="0" w:hanging="2"/>
-        <w:rPr>
-          <w:sz w:val="22"/>
-          <w:szCs w:val="22"/>
-        </w:rPr>
-      </w:pPr>
-    </w:p>
-    <w:p>
-      <w:pPr>
-        <w:ind w:left="0" w:hanging="2"/>
-        <w:rPr>
-          <w:sz w:val="22"/>
-          <w:szCs w:val="22"/>
-        </w:rPr>
-      </w:pPr>
-    </w:p>
-    <w:p>
-      <w:pPr>
-        <w:ind w:left="0" w:hanging="2"/>
-        <w:rPr>
-          <w:sz w:val="22"/>
-          <w:szCs w:val="22"/>
-        </w:rPr>
-      </w:pPr>
-    </w:p>
-    <w:p>
-      <w:pPr>
-        <w:pBdr>
-          <w:top w:val="nil"/>
-          <w:left w:val="nil"/>
-          <w:bottom w:val="nil"/>
-          <w:right w:val="nil"/>
-          <w:between w:val="nil"/>
-        </w:pBdr>
-        <w:spacing w:after="120" w:line="240" w:lineRule="auto"/>
-        <w:ind w:leftChars="0" w:left="0" w:firstLineChars="0" w:firstLine="0"/>
-        <w:rPr>
-          <w:b/>
-          <w:color w:val="000000"/>
-          <w:sz w:val="22"/>
-          <w:szCs w:val="22"/>
-        </w:rPr>
-      </w:pPr>
-      <w:r>
-        <w:rPr>
-          <w:b/>
-          <w:color w:val="000000"/>
-          <w:sz w:val="22"/>
-          <w:szCs w:val="22"/>
-        </w:rPr>
-        <w:lastRenderedPageBreak/>
-        <w:t>UC_</w:t>
-      </w:r>
-      <w:r>
-        <w:rPr>
-          <w:b/>
-          <w:color w:val="000000"/>
-          <w:sz w:val="22"/>
-          <w:szCs w:val="22"/>
-        </w:rPr>
-        <w:t>8</w:t>
-      </w:r>
-      <w:r>
-        <w:rPr>
-          <w:b/>
-          <w:color w:val="000000"/>
-          <w:sz w:val="22"/>
-          <w:szCs w:val="22"/>
-        </w:rPr>
-        <w:t>-</w:t>
-      </w:r>
-      <w:r>
-        <w:rPr>
-          <w:b/>
-          <w:color w:val="000000"/>
-          <w:sz w:val="22"/>
-          <w:szCs w:val="22"/>
-        </w:rPr>
-        <w:t>Search for a Customer</w:t>
-      </w:r>
-    </w:p>
-    <w:p>
-      <w:pPr>
-        <w:ind w:left="0" w:hanging="2"/>
-        <w:rPr>
-          <w:sz w:val="22"/>
-          <w:szCs w:val="22"/>
-        </w:rPr>
-      </w:pPr>
-      <w:r>
-        <w:rPr>
-          <w:noProof/>
-          <w:sz w:val="22"/>
-          <w:szCs w:val="22"/>
-        </w:rPr>
-        <w:drawing>
-          <wp:inline distT="0" distB="0" distL="0" distR="0" wp14:anchorId="45D66B57" wp14:editId="4DE0CE5C">
-            <wp:extent cx="5896798" cy="5858693"/>
-            <wp:effectExtent l="0" t="0" r="8890" b="8890"/>
-            <wp:docPr id="8" name="Picture 8"/>
-            <wp:cNvGraphicFramePr>
-              <a:graphicFrameLocks xmlns:a="http://schemas.openxmlformats.org/drawingml/2006/main" noChangeAspect="1"/>
-            </wp:cNvGraphicFramePr>
-            <a:graphic xmlns:a="http://schemas.openxmlformats.org/drawingml/2006/main">
-              <a:graphicData uri="http://schemas.openxmlformats.org/drawingml/2006/picture">
-                <pic:pic xmlns:pic="http://schemas.openxmlformats.org/drawingml/2006/picture">
-                  <pic:nvPicPr>
-                    <pic:cNvPr id="1" name=""/>
-                    <pic:cNvPicPr/>
-                  </pic:nvPicPr>
-                  <pic:blipFill>
-                    <a:blip r:embed="rId17"/>
-                    <a:stretch>
-                      <a:fillRect/>
-                    </a:stretch>
-                  </pic:blipFill>
-                  <pic:spPr>
-                    <a:xfrm>
-                      <a:off x="0" y="0"/>
-                      <a:ext cx="5896798" cy="5858693"/>
-                    </a:xfrm>
-                    <a:prstGeom prst="rect">
-                      <a:avLst/>
-                    </a:prstGeom>
-                  </pic:spPr>
-                </pic:pic>
-              </a:graphicData>
-            </a:graphic>
-          </wp:inline>
-        </w:drawing>
-      </w:r>
-    </w:p>
-    <w:p>
-      <w:pPr>
-        <w:ind w:left="0" w:hanging="2"/>
-        <w:rPr>
-          <w:sz w:val="22"/>
-          <w:szCs w:val="22"/>
-        </w:rPr>
-      </w:pPr>
-    </w:p>
-    <w:p>
-      <w:pPr>
-        <w:ind w:left="0" w:hanging="2"/>
-        <w:rPr>
-          <w:sz w:val="22"/>
-          <w:szCs w:val="22"/>
-        </w:rPr>
-      </w:pPr>
-    </w:p>
-    <w:p>
-      <w:pPr>
-        <w:ind w:left="0" w:hanging="2"/>
-        <w:rPr>
-          <w:sz w:val="22"/>
-          <w:szCs w:val="22"/>
-        </w:rPr>
-      </w:pPr>
-    </w:p>
-    <w:p>
-      <w:pPr>
-        <w:tabs>
-          <w:tab w:val="left" w:pos="1944"/>
-        </w:tabs>
-        <w:ind w:left="0" w:hanging="2"/>
-        <w:rPr>
-          <w:sz w:val="22"/>
-          <w:szCs w:val="22"/>
-        </w:rPr>
-      </w:pPr>
-      <w:r>
-        <w:rPr>
-          <w:sz w:val="22"/>
-          <w:szCs w:val="22"/>
-        </w:rPr>
-        <w:tab/>
-      </w:r>
-      <w:r>
-        <w:rPr>
-          <w:sz w:val="22"/>
-          <w:szCs w:val="22"/>
-        </w:rPr>
-        <w:tab/>
-      </w:r>
-    </w:p>
-    <w:p>
-      <w:pPr>
-        <w:tabs>
-          <w:tab w:val="left" w:pos="1944"/>
-        </w:tabs>
-        <w:ind w:left="0" w:hanging="2"/>
-        <w:rPr>
-          <w:sz w:val="22"/>
-          <w:szCs w:val="22"/>
-        </w:rPr>
-      </w:pPr>
-    </w:p>
-    <w:p>
-      <w:pPr>
-        <w:tabs>
-          <w:tab w:val="left" w:pos="1944"/>
-        </w:tabs>
-        <w:ind w:left="0" w:hanging="2"/>
-        <w:rPr>
-          <w:sz w:val="22"/>
-          <w:szCs w:val="22"/>
-        </w:rPr>
-      </w:pPr>
-    </w:p>
-    <w:p>
-      <w:pPr>
-        <w:tabs>
-          <w:tab w:val="left" w:pos="1944"/>
-        </w:tabs>
-        <w:ind w:left="0" w:hanging="2"/>
-        <w:rPr>
-          <w:sz w:val="22"/>
-          <w:szCs w:val="22"/>
-        </w:rPr>
-      </w:pPr>
-    </w:p>
-    <w:p>
-      <w:pPr>
-        <w:tabs>
-          <w:tab w:val="left" w:pos="1944"/>
-        </w:tabs>
-        <w:ind w:left="0" w:hanging="2"/>
-        <w:rPr>
-          <w:sz w:val="22"/>
-          <w:szCs w:val="22"/>
-        </w:rPr>
-      </w:pPr>
-    </w:p>
-    <w:p>
-      <w:pPr>
-        <w:tabs>
-          <w:tab w:val="left" w:pos="1944"/>
-        </w:tabs>
-        <w:ind w:left="0" w:hanging="2"/>
-        <w:rPr>
-          <w:sz w:val="22"/>
-          <w:szCs w:val="22"/>
-        </w:rPr>
-      </w:pPr>
-    </w:p>
-    <w:p>
-      <w:pPr>
-        <w:tabs>
-          <w:tab w:val="left" w:pos="1944"/>
-        </w:tabs>
-        <w:ind w:left="0" w:hanging="2"/>
-        <w:rPr>
-          <w:sz w:val="22"/>
-          <w:szCs w:val="22"/>
-        </w:rPr>
-      </w:pPr>
-    </w:p>
-    <w:p>
-      <w:pPr>
-        <w:tabs>
-          <w:tab w:val="left" w:pos="1944"/>
-        </w:tabs>
-        <w:ind w:left="0" w:hanging="2"/>
-        <w:rPr>
-          <w:sz w:val="22"/>
-          <w:szCs w:val="22"/>
-        </w:rPr>
-      </w:pPr>
-    </w:p>
-    <w:p>
-      <w:pPr>
-        <w:tabs>
-          <w:tab w:val="left" w:pos="1944"/>
-        </w:tabs>
-        <w:ind w:left="0" w:hanging="2"/>
-        <w:rPr>
-          <w:sz w:val="22"/>
-          <w:szCs w:val="22"/>
-        </w:rPr>
-      </w:pPr>
-    </w:p>
-    <w:p>
-      <w:pPr>
-        <w:tabs>
-          <w:tab w:val="left" w:pos="1944"/>
-        </w:tabs>
-        <w:ind w:left="0" w:hanging="2"/>
-        <w:rPr>
-          <w:sz w:val="22"/>
-          <w:szCs w:val="22"/>
-        </w:rPr>
-      </w:pPr>
-    </w:p>
-    <w:p>
-      <w:pPr>
-        <w:tabs>
-          <w:tab w:val="left" w:pos="1944"/>
-        </w:tabs>
-        <w:ind w:left="0" w:hanging="2"/>
-        <w:rPr>
-          <w:sz w:val="22"/>
-          <w:szCs w:val="22"/>
-        </w:rPr>
-      </w:pPr>
-    </w:p>
-    <w:p>
-      <w:pPr>
-        <w:tabs>
-          <w:tab w:val="left" w:pos="1944"/>
-        </w:tabs>
-        <w:ind w:left="0" w:hanging="2"/>
-        <w:rPr>
-          <w:sz w:val="22"/>
-          <w:szCs w:val="22"/>
-        </w:rPr>
-      </w:pPr>
-    </w:p>
-    <w:p>
-      <w:pPr>
-        <w:pBdr>
-          <w:top w:val="nil"/>
-          <w:left w:val="nil"/>
-          <w:bottom w:val="nil"/>
-          <w:right w:val="nil"/>
-          <w:between w:val="nil"/>
-        </w:pBdr>
-        <w:spacing w:after="120" w:line="240" w:lineRule="auto"/>
-        <w:ind w:leftChars="0" w:left="0" w:firstLineChars="0" w:firstLine="0"/>
-        <w:rPr>
-          <w:b/>
-          <w:color w:val="000000"/>
-          <w:sz w:val="22"/>
-          <w:szCs w:val="22"/>
-        </w:rPr>
-      </w:pPr>
-      <w:r>
-        <w:rPr>
-          <w:b/>
-          <w:color w:val="000000"/>
-          <w:sz w:val="22"/>
-          <w:szCs w:val="22"/>
-        </w:rPr>
-        <w:lastRenderedPageBreak/>
-        <w:t>UC_</w:t>
-      </w:r>
-      <w:r>
-        <w:rPr>
-          <w:b/>
-          <w:color w:val="000000"/>
-          <w:sz w:val="22"/>
-          <w:szCs w:val="22"/>
-        </w:rPr>
-        <w:t>9</w:t>
-      </w:r>
-      <w:r>
-        <w:rPr>
-          <w:b/>
-          <w:color w:val="000000"/>
-          <w:sz w:val="22"/>
-          <w:szCs w:val="22"/>
-        </w:rPr>
-        <w:t>-</w:t>
-      </w:r>
-      <w:r>
-        <w:rPr>
-          <w:b/>
-          <w:color w:val="000000"/>
-          <w:sz w:val="22"/>
-          <w:szCs w:val="22"/>
-        </w:rPr>
-        <w:t>View orders by customer.</w:t>
-      </w:r>
-    </w:p>
-    <w:p>
-      <w:pPr>
-        <w:pBdr>
-          <w:top w:val="nil"/>
-          <w:left w:val="nil"/>
-          <w:bottom w:val="nil"/>
-          <w:right w:val="nil"/>
-          <w:between w:val="nil"/>
-        </w:pBdr>
-        <w:spacing w:after="120" w:line="240" w:lineRule="auto"/>
-        <w:ind w:leftChars="0" w:left="0" w:firstLineChars="0" w:firstLine="0"/>
-        <w:rPr>
-          <w:b/>
-          <w:color w:val="000000"/>
-          <w:sz w:val="22"/>
-          <w:szCs w:val="22"/>
-        </w:rPr>
-      </w:pPr>
-    </w:p>
-    <w:p>
-      <w:pPr>
-        <w:tabs>
-          <w:tab w:val="left" w:pos="1944"/>
-        </w:tabs>
-        <w:ind w:left="0" w:hanging="2"/>
-        <w:rPr>
-          <w:sz w:val="22"/>
-          <w:szCs w:val="22"/>
-        </w:rPr>
-      </w:pPr>
-      <w:r>
-        <w:rPr>
-          <w:noProof/>
-          <w:sz w:val="22"/>
-          <w:szCs w:val="22"/>
-        </w:rPr>
-        <w:drawing>
-          <wp:inline distT="0" distB="0" distL="0" distR="0" wp14:anchorId="4608260D" wp14:editId="41A8A80D">
-            <wp:extent cx="6354062" cy="6687483"/>
-            <wp:effectExtent l="0" t="0" r="8890" b="0"/>
-            <wp:docPr id="9" name="Picture 9"/>
-            <wp:cNvGraphicFramePr>
-              <a:graphicFrameLocks xmlns:a="http://schemas.openxmlformats.org/drawingml/2006/main" noChangeAspect="1"/>
-            </wp:cNvGraphicFramePr>
-            <a:graphic xmlns:a="http://schemas.openxmlformats.org/drawingml/2006/main">
-              <a:graphicData uri="http://schemas.openxmlformats.org/drawingml/2006/picture">
-                <pic:pic xmlns:pic="http://schemas.openxmlformats.org/drawingml/2006/picture">
-                  <pic:nvPicPr>
-                    <pic:cNvPr id="1" name=""/>
-                    <pic:cNvPicPr/>
-                  </pic:nvPicPr>
-                  <pic:blipFill>
-                    <a:blip r:embed="rId18"/>
-                    <a:stretch>
-                      <a:fillRect/>
-                    </a:stretch>
-                  </pic:blipFill>
-                  <pic:spPr>
-                    <a:xfrm>
-                      <a:off x="0" y="0"/>
-                      <a:ext cx="6354062" cy="6687483"/>
-                    </a:xfrm>
-                    <a:prstGeom prst="rect">
-                      <a:avLst/>
-                    </a:prstGeom>
-                  </pic:spPr>
-                </pic:pic>
-              </a:graphicData>
-            </a:graphic>
-          </wp:inline>
-        </w:drawing>
-      </w:r>
-    </w:p>
-    <w:p>
-      <w:pPr>
-        <w:ind w:left="0" w:hanging="2"/>
-        <w:rPr>
-          <w:sz w:val="22"/>
-          <w:szCs w:val="22"/>
-        </w:rPr>
-      </w:pPr>
-    </w:p>
-    <w:p>
-      <w:pPr>
-        <w:ind w:left="0" w:hanging="2"/>
-        <w:rPr>
-          <w:sz w:val="22"/>
-          <w:szCs w:val="22"/>
-        </w:rPr>
-      </w:pPr>
-    </w:p>
-    <w:p>
-      <w:pPr>
-        <w:tabs>
-          <w:tab w:val="left" w:pos="6564"/>
-        </w:tabs>
-        <w:ind w:left="0" w:hanging="2"/>
-        <w:rPr>
-          <w:sz w:val="22"/>
-          <w:szCs w:val="22"/>
-        </w:rPr>
-      </w:pPr>
-      <w:r>
-        <w:rPr>
-          <w:sz w:val="22"/>
-          <w:szCs w:val="22"/>
-        </w:rPr>
-        <w:tab/>
-      </w:r>
-      <w:r>
-        <w:rPr>
-          <w:sz w:val="22"/>
-          <w:szCs w:val="22"/>
-        </w:rPr>
-        <w:tab/>
-      </w:r>
-    </w:p>
-    <w:p>
-      <w:pPr>
-        <w:tabs>
-          <w:tab w:val="left" w:pos="6564"/>
-        </w:tabs>
-        <w:ind w:left="0" w:hanging="2"/>
-        <w:rPr>
-          <w:sz w:val="22"/>
-          <w:szCs w:val="22"/>
-        </w:rPr>
-      </w:pPr>
-    </w:p>
-    <w:p>
-      <w:pPr>
-        <w:tabs>
-          <w:tab w:val="left" w:pos="6564"/>
-        </w:tabs>
-        <w:ind w:left="0" w:hanging="2"/>
-        <w:rPr>
-          <w:sz w:val="22"/>
-          <w:szCs w:val="22"/>
-        </w:rPr>
-      </w:pPr>
-    </w:p>
-    <w:p>
-      <w:pPr>
-        <w:tabs>
-          <w:tab w:val="left" w:pos="6564"/>
-        </w:tabs>
-        <w:ind w:left="0" w:hanging="2"/>
-        <w:rPr>
-          <w:sz w:val="22"/>
-          <w:szCs w:val="22"/>
-        </w:rPr>
-      </w:pPr>
-    </w:p>
-    <w:p>
-      <w:pPr>
-        <w:tabs>
-          <w:tab w:val="left" w:pos="6564"/>
-        </w:tabs>
-        <w:ind w:left="0" w:hanging="2"/>
-        <w:rPr>
-          <w:sz w:val="22"/>
-          <w:szCs w:val="22"/>
-        </w:rPr>
-      </w:pPr>
-    </w:p>
-    <w:p>
-      <w:pPr>
-        <w:tabs>
-          <w:tab w:val="left" w:pos="6564"/>
-        </w:tabs>
-        <w:ind w:left="0" w:hanging="2"/>
-        <w:rPr>
-          <w:sz w:val="22"/>
-          <w:szCs w:val="22"/>
-        </w:rPr>
-      </w:pPr>
-    </w:p>
-    <w:p>
-      <w:pPr>
-        <w:tabs>
-          <w:tab w:val="left" w:pos="6564"/>
-        </w:tabs>
-        <w:ind w:left="0" w:hanging="2"/>
-        <w:rPr>
-          <w:sz w:val="22"/>
-          <w:szCs w:val="22"/>
-        </w:rPr>
-      </w:pPr>
-    </w:p>
-    <w:p>
-      <w:pPr>
-        <w:tabs>
-          <w:tab w:val="left" w:pos="6564"/>
-        </w:tabs>
-        <w:ind w:left="0" w:hanging="2"/>
-        <w:rPr>
-          <w:b/>
-          <w:color w:val="000000"/>
-          <w:sz w:val="22"/>
-          <w:szCs w:val="22"/>
-        </w:rPr>
-      </w:pPr>
-      <w:r>
-        <w:rPr>
-          <w:b/>
-          <w:color w:val="000000"/>
-          <w:sz w:val="22"/>
-          <w:szCs w:val="22"/>
-        </w:rPr>
-        <w:lastRenderedPageBreak/>
-        <w:t>UC_</w:t>
-      </w:r>
-      <w:r>
-        <w:rPr>
-          <w:b/>
-          <w:color w:val="000000"/>
-          <w:sz w:val="22"/>
-          <w:szCs w:val="22"/>
-        </w:rPr>
-        <w:t>10</w:t>
-      </w:r>
-      <w:r>
-        <w:rPr>
-          <w:b/>
-          <w:color w:val="000000"/>
-          <w:sz w:val="22"/>
-          <w:szCs w:val="22"/>
-        </w:rPr>
-        <w:t>-</w:t>
-      </w:r>
-      <w:r>
-        <w:rPr>
-          <w:b/>
-          <w:color w:val="000000"/>
-          <w:sz w:val="22"/>
-          <w:szCs w:val="22"/>
-        </w:rPr>
-        <w:t>Add a new menu item.</w:t>
-      </w:r>
-    </w:p>
-    <w:p>
-      <w:pPr>
-        <w:tabs>
-          <w:tab w:val="left" w:pos="6564"/>
-        </w:tabs>
-        <w:ind w:leftChars="0" w:left="0" w:firstLineChars="0" w:firstLine="0"/>
-        <w:rPr>
-          <w:sz w:val="22"/>
-          <w:szCs w:val="22"/>
-        </w:rPr>
-      </w:pPr>
-      <w:r>
-        <w:rPr>
-          <w:noProof/>
-          <w:sz w:val="22"/>
-          <w:szCs w:val="22"/>
-        </w:rPr>
-        <w:drawing>
-          <wp:inline distT="0" distB="0" distL="0" distR="0" wp14:anchorId="592511FB" wp14:editId="7E2FC12B">
-            <wp:extent cx="5915851" cy="6668431"/>
-            <wp:effectExtent l="0" t="0" r="8890" b="0"/>
-            <wp:docPr id="10" name="Picture 10"/>
-            <wp:cNvGraphicFramePr>
-              <a:graphicFrameLocks xmlns:a="http://schemas.openxmlformats.org/drawingml/2006/main" noChangeAspect="1"/>
-            </wp:cNvGraphicFramePr>
-            <a:graphic xmlns:a="http://schemas.openxmlformats.org/drawingml/2006/main">
-              <a:graphicData uri="http://schemas.openxmlformats.org/drawingml/2006/picture">
-                <pic:pic xmlns:pic="http://schemas.openxmlformats.org/drawingml/2006/picture">
-                  <pic:nvPicPr>
-                    <pic:cNvPr id="1" name=""/>
-                    <pic:cNvPicPr/>
-                  </pic:nvPicPr>
-                  <pic:blipFill>
-                    <a:blip r:embed="rId19"/>
-                    <a:stretch>
-                      <a:fillRect/>
-                    </a:stretch>
-                  </pic:blipFill>
-                  <pic:spPr>
-                    <a:xfrm>
-                      <a:off x="0" y="0"/>
-                      <a:ext cx="5915851" cy="6668431"/>
-                    </a:xfrm>
-                    <a:prstGeom prst="rect">
-                      <a:avLst/>
-                    </a:prstGeom>
-                  </pic:spPr>
-                </pic:pic>
-              </a:graphicData>
-            </a:graphic>
-          </wp:inline>
-        </w:drawing>
-      </w:r>
-    </w:p>
-    <w:p>
-      <w:pPr>
-        <w:ind w:left="0" w:hanging="2"/>
-        <w:rPr>
-          <w:sz w:val="22"/>
-          <w:szCs w:val="22"/>
-        </w:rPr>
-      </w:pPr>
-    </w:p>
-    <w:p>
-      <w:pPr>
-        <w:ind w:left="0" w:hanging="2"/>
-        <w:rPr>
-          <w:sz w:val="22"/>
-          <w:szCs w:val="22"/>
-        </w:rPr>
-      </w:pPr>
-    </w:p>
-    <w:p>
-      <w:pPr>
-        <w:ind w:left="0" w:hanging="2"/>
-        <w:rPr>
-          <w:sz w:val="22"/>
-          <w:szCs w:val="22"/>
-        </w:rPr>
-      </w:pPr>
-    </w:p>
-    <w:p>
-      <w:pPr>
-        <w:ind w:left="0" w:hanging="2"/>
-        <w:rPr>
-          <w:sz w:val="22"/>
-          <w:szCs w:val="22"/>
-        </w:rPr>
-      </w:pPr>
-    </w:p>
-    <w:p>
-      <w:pPr>
-        <w:ind w:left="0" w:hanging="2"/>
-        <w:rPr>
-          <w:sz w:val="22"/>
-          <w:szCs w:val="22"/>
-        </w:rPr>
-      </w:pPr>
-    </w:p>
-    <w:p>
-      <w:pPr>
-        <w:ind w:left="0" w:hanging="2"/>
-        <w:rPr>
-          <w:sz w:val="22"/>
-          <w:szCs w:val="22"/>
-        </w:rPr>
-      </w:pPr>
-    </w:p>
-    <w:p>
-      <w:pPr>
-        <w:tabs>
-          <w:tab w:val="left" w:pos="7368"/>
-        </w:tabs>
-        <w:ind w:left="0" w:hanging="2"/>
-        <w:rPr>
-          <w:sz w:val="22"/>
-          <w:szCs w:val="22"/>
-        </w:rPr>
-      </w:pPr>
-      <w:r>
-        <w:rPr>
-          <w:sz w:val="22"/>
-          <w:szCs w:val="22"/>
-        </w:rPr>
-        <w:tab/>
-      </w:r>
-      <w:r>
-        <w:rPr>
-          <w:sz w:val="22"/>
-          <w:szCs w:val="22"/>
-        </w:rPr>
-        <w:tab/>
-      </w:r>
-    </w:p>
-    <w:p>
-      <w:pPr>
-        <w:tabs>
-          <w:tab w:val="left" w:pos="7368"/>
-        </w:tabs>
-        <w:ind w:left="0" w:hanging="2"/>
-        <w:rPr>
-          <w:sz w:val="22"/>
-          <w:szCs w:val="22"/>
-        </w:rPr>
-      </w:pPr>
-    </w:p>
-    <w:p>
-      <w:pPr>
-        <w:tabs>
-          <w:tab w:val="left" w:pos="7368"/>
-        </w:tabs>
-        <w:ind w:left="0" w:hanging="2"/>
-        <w:rPr>
-          <w:sz w:val="22"/>
-          <w:szCs w:val="22"/>
-        </w:rPr>
-      </w:pPr>
-    </w:p>
-    <w:p>
-      <w:pPr>
-        <w:tabs>
-          <w:tab w:val="left" w:pos="7368"/>
-        </w:tabs>
-        <w:ind w:left="0" w:hanging="2"/>
-        <w:rPr>
-          <w:sz w:val="22"/>
-          <w:szCs w:val="22"/>
-        </w:rPr>
-      </w:pPr>
-    </w:p>
-    <w:p>
-      <w:pPr>
-        <w:tabs>
-          <w:tab w:val="left" w:pos="7368"/>
-        </w:tabs>
-        <w:ind w:left="0" w:hanging="2"/>
-        <w:rPr>
-          <w:sz w:val="22"/>
-          <w:szCs w:val="22"/>
-        </w:rPr>
-      </w:pPr>
-    </w:p>
-    <w:p>
-      <w:pPr>
-        <w:tabs>
-          <w:tab w:val="left" w:pos="7368"/>
-        </w:tabs>
-        <w:ind w:left="0" w:hanging="2"/>
-        <w:rPr>
-          <w:sz w:val="22"/>
-          <w:szCs w:val="22"/>
-        </w:rPr>
-      </w:pPr>
-    </w:p>
-    <w:p>
-      <w:pPr>
-        <w:ind w:left="0" w:hanging="2"/>
-        <w:rPr>
-          <w:sz w:val="22"/>
-          <w:szCs w:val="22"/>
-        </w:rPr>
-      </w:pPr>
-    </w:p>
-    <w:p>
-      <w:pPr>
-        <w:ind w:left="0" w:hanging="2"/>
-        <w:rPr>
-          <w:sz w:val="22"/>
-          <w:szCs w:val="22"/>
-        </w:rPr>
-      </w:pPr>
-      <w:r>
-        <w:rPr>
-          <w:rFonts w:eastAsia="Times New Roman"/>
-          <w:b/>
-          <w:bCs/>
-          <w:position w:val="0"/>
-          <w:sz w:val="24"/>
-        </w:rPr>
-        <w:t>US_11 – Waiter views orders</w:t>
-      </w:r>
-      <w:r>
-        <w:rPr>
-          <w:rFonts w:eastAsia="Times New Roman"/>
-          <w:b/>
-          <w:bCs/>
-          <w:position w:val="0"/>
-          <w:sz w:val="24"/>
-        </w:rPr>
-        <w:t>.</w:t>
-      </w:r>
-    </w:p>
-    <w:p>
-      <w:pPr>
-        <w:tabs>
-          <w:tab w:val="left" w:pos="7020"/>
-        </w:tabs>
-        <w:ind w:left="0" w:hanging="2"/>
-        <w:rPr>
-          <w:sz w:val="22"/>
-          <w:szCs w:val="22"/>
-        </w:rPr>
-      </w:pPr>
-      <w:r>
-        <w:rPr>
-          <w:sz w:val="22"/>
-          <w:szCs w:val="22"/>
-        </w:rPr>
-        <w:tab/>
-      </w:r>
-      <w:r>
-        <w:rPr>
-          <w:sz w:val="22"/>
-          <w:szCs w:val="22"/>
-        </w:rPr>
-        <w:tab/>
-      </w:r>
-    </w:p>
-    <w:p>
-      <w:pPr>
-        <w:tabs>
-          <w:tab w:val="left" w:pos="7020"/>
-        </w:tabs>
-        <w:ind w:left="0" w:hanging="2"/>
-        <w:rPr>
-          <w:sz w:val="22"/>
-          <w:szCs w:val="22"/>
-        </w:rPr>
-      </w:pPr>
-    </w:p>
-    <w:p>
-      <w:pPr>
-        <w:tabs>
-          <w:tab w:val="left" w:pos="7020"/>
-        </w:tabs>
-        <w:ind w:left="0" w:hanging="2"/>
-        <w:rPr>
-          <w:sz w:val="22"/>
-          <w:szCs w:val="22"/>
-        </w:rPr>
-      </w:pPr>
-      <w:r>
-        <w:rPr>
-          <w:noProof/>
-          <w:sz w:val="22"/>
-          <w:szCs w:val="22"/>
-        </w:rPr>
-        <w:drawing>
-          <wp:anchor distT="0" distB="0" distL="114300" distR="114300" simplePos="0" relativeHeight="251660288" behindDoc="0" locked="0" layoutInCell="1" allowOverlap="1" wp14:anchorId="7E4AAE4A" wp14:editId="1B7DD81B">
-            <wp:simplePos x="0" y="0"/>
-            <wp:positionH relativeFrom="column">
-              <wp:posOffset>-301428</wp:posOffset>
-            </wp:positionH>
-            <wp:positionV relativeFrom="paragraph">
-              <wp:posOffset>213489</wp:posOffset>
-            </wp:positionV>
-            <wp:extent cx="5163271" cy="6792273"/>
-            <wp:effectExtent l="0" t="0" r="0" b="8890"/>
-            <wp:wrapTopAndBottom/>
-            <wp:docPr id="11" name="Picture 11"/>
-            <wp:cNvGraphicFramePr>
-              <a:graphicFrameLocks xmlns:a="http://schemas.openxmlformats.org/drawingml/2006/main" noChangeAspect="1"/>
-            </wp:cNvGraphicFramePr>
-            <a:graphic xmlns:a="http://schemas.openxmlformats.org/drawingml/2006/main">
-              <a:graphicData uri="http://schemas.openxmlformats.org/drawingml/2006/picture">
-                <pic:pic xmlns:pic="http://schemas.openxmlformats.org/drawingml/2006/picture">
-                  <pic:nvPicPr>
-                    <pic:cNvPr id="1" name=""/>
-                    <pic:cNvPicPr/>
-                  </pic:nvPicPr>
-                  <pic:blipFill>
-                    <a:blip r:embed="rId20">
-                      <a:extLst>
-                        <a:ext uri="{28A0092B-C50C-407E-A947-70E740481C1C}">
-                          <a14:useLocalDpi xmlns:a14="http://schemas.microsoft.com/office/drawing/2010/main" val="0"/>
-                        </a:ext>
-                      </a:extLst>
-                    </a:blip>
-                    <a:stretch>
-                      <a:fillRect/>
-                    </a:stretch>
-                  </pic:blipFill>
-                  <pic:spPr>
-                    <a:xfrm>
-                      <a:off x="0" y="0"/>
                       <a:ext cx="5163271" cy="6792273"/>
                     </a:xfrm>
                     <a:prstGeom prst="rect">
@@ -30003,7 +27310,7 @@
                     <pic:cNvPicPr/>
                   </pic:nvPicPr>
                   <pic:blipFill>
-                    <a:blip r:embed="rId21">
+                    <a:blip r:embed="rId11">
                       <a:extLst>
                         <a:ext uri="{28A0092B-C50C-407E-A947-70E740481C1C}">
                           <a14:useLocalDpi xmlns:a14="http://schemas.microsoft.com/office/drawing/2010/main" val="0"/>
@@ -30232,7 +27539,7 @@
                     <pic:cNvPicPr/>
                   </pic:nvPicPr>
                   <pic:blipFill>
-                    <a:blip r:embed="rId22">
+                    <a:blip r:embed="rId12">
                       <a:extLst>
                         <a:ext uri="{28A0092B-C50C-407E-A947-70E740481C1C}">
                           <a14:useLocalDpi xmlns:a14="http://schemas.microsoft.com/office/drawing/2010/main" val="0"/>
@@ -30371,7 +27678,7 @@
                     <pic:cNvPicPr/>
                   </pic:nvPicPr>
                   <pic:blipFill>
-                    <a:blip r:embed="rId23">
+                    <a:blip r:embed="rId13">
                       <a:extLst>
                         <a:ext uri="{28A0092B-C50C-407E-A947-70E740481C1C}">
                           <a14:useLocalDpi xmlns:a14="http://schemas.microsoft.com/office/drawing/2010/main" val="0"/>
@@ -30665,7 +27972,7 @@
                     <pic:cNvPicPr/>
                   </pic:nvPicPr>
                   <pic:blipFill>
-                    <a:blip r:embed="rId24"/>
+                    <a:blip r:embed="rId14"/>
                     <a:stretch>
                       <a:fillRect/>
                     </a:stretch>
@@ -30780,12 +28087,12 @@
       </w:pPr>
     </w:p>
     <w:sectPr>
-      <w:headerReference w:type="even" r:id="rId25"/>
-      <w:headerReference w:type="default" r:id="rId26"/>
-      <w:footerReference w:type="even" r:id="rId27"/>
-      <w:footerReference w:type="default" r:id="rId28"/>
-      <w:headerReference w:type="first" r:id="rId29"/>
-      <w:footerReference w:type="first" r:id="rId30"/>
+      <w:headerReference w:type="even" r:id="rId15"/>
+      <w:headerReference w:type="default" r:id="rId16"/>
+      <w:footerReference w:type="even" r:id="rId17"/>
+      <w:footerReference w:type="default" r:id="rId18"/>
+      <w:headerReference w:type="first" r:id="rId19"/>
+      <w:footerReference w:type="first" r:id="rId20"/>
       <w:pgSz w:w="12240" w:h="15840"/>
       <w:pgMar w:top="1080" w:right="1080" w:bottom="1080" w:left="1080" w:header="720" w:footer="720" w:gutter="0"/>
       <w:pgNumType w:start="1"/>
@@ -30892,7 +28199,7 @@
         <w:sz w:val="18"/>
         <w:szCs w:val="18"/>
       </w:rPr>
-      <w:t>42</w:t>
+      <w:t>31</w:t>
     </w:r>
     <w:r>
       <w:rPr>
@@ -30960,7 +28267,7 @@
         <w:sz w:val="18"/>
         <w:szCs w:val="18"/>
       </w:rPr>
-      <w:t>42</w:t>
+      <w:t>32</w:t>
     </w:r>
     <w:r>
       <w:rPr>
@@ -33862,7 +31169,7 @@
 </file>
 
 <file path=customXml/itemProps2.xml><?xml version="1.0" encoding="utf-8"?>
-<ds:datastoreItem xmlns:ds="http://schemas.openxmlformats.org/officeDocument/2006/customXml" ds:itemID="{A433A676-25FA-481B-A788-3A47E079A15F}">
+<ds:datastoreItem xmlns:ds="http://schemas.openxmlformats.org/officeDocument/2006/customXml" ds:itemID="{B2FAE732-FB40-47AD-AC87-841DA92F3A8D}">
   <ds:schemaRefs>
     <ds:schemaRef ds:uri="http://schemas.openxmlformats.org/officeDocument/2006/bibliography"/>
   </ds:schemaRefs>

</xml_diff>